<commit_message>
learn about formatting and import rules in GO
</commit_message>
<xml_diff>
--- a/programming-proficiency/the-go-language/go-basics.docx
+++ b/programming-proficiency/the-go-language/go-basics.docx
@@ -8,6 +8,193 @@
       </w:pPr>
       <w:r>
         <w:t>Go Basics</w:t>
+      </w:r>
+    </w:p>
+    <w:p>
+      <w:pPr>
+        <w:pStyle w:val="Heading1"/>
+      </w:pPr>
+      <w:r>
+        <w:t>Resources</w:t>
+      </w:r>
+    </w:p>
+    <w:tbl>
+      <w:tblPr>
+        <w:tblStyle w:val="TableGrid"/>
+        <w:tblW w:w="0" w:type="auto"/>
+        <w:tblLook w:val="04A0" w:firstRow="1" w:lastRow="0" w:firstColumn="1" w:lastColumn="0" w:noHBand="0" w:noVBand="1"/>
+      </w:tblPr>
+      <w:tblGrid>
+        <w:gridCol w:w="4219"/>
+        <w:gridCol w:w="4637"/>
+      </w:tblGrid>
+      <w:tr>
+        <w:tc>
+          <w:tcPr>
+            <w:tcW w:w="4219" w:type="dxa"/>
+          </w:tcPr>
+          <w:p>
+            <w:hyperlink r:id="rId8" w:history="1">
+              <w:r>
+                <w:rPr>
+                  <w:rStyle w:val="Hyperlink"/>
+                </w:rPr>
+                <w:t>https://go.dev/doc/effective_go</w:t>
+              </w:r>
+            </w:hyperlink>
+          </w:p>
+        </w:tc>
+        <w:tc>
+          <w:tcPr>
+            <w:tcW w:w="4637" w:type="dxa"/>
+          </w:tcPr>
+          <w:p>
+            <w:hyperlink r:id="rId9" w:history="1">
+              <w:r>
+                <w:rPr>
+                  <w:rStyle w:val="Hyperlink"/>
+                </w:rPr>
+                <w:t>https://go.dev/doc/</w:t>
+              </w:r>
+            </w:hyperlink>
+          </w:p>
+        </w:tc>
+      </w:tr>
+      <w:tr>
+        <w:tc>
+          <w:tcPr>
+            <w:tcW w:w="4219" w:type="dxa"/>
+          </w:tcPr>
+          <w:p>
+            <w:hyperlink r:id="rId10" w:history="1">
+              <w:r>
+                <w:rPr>
+                  <w:rStyle w:val="Hyperlink"/>
+                </w:rPr>
+                <w:t>https://gobyexample.com/</w:t>
+              </w:r>
+            </w:hyperlink>
+          </w:p>
+        </w:tc>
+        <w:tc>
+          <w:tcPr>
+            <w:tcW w:w="4637" w:type="dxa"/>
+          </w:tcPr>
+          <w:p>
+            <w:hyperlink r:id="rId11" w:history="1">
+              <w:r>
+                <w:rPr>
+                  <w:rStyle w:val="Hyperlink"/>
+                </w:rPr>
+                <w:t>https://gowebexamples.com/</w:t>
+              </w:r>
+            </w:hyperlink>
+          </w:p>
+        </w:tc>
+      </w:tr>
+      <w:tr>
+        <w:tc>
+          <w:tcPr>
+            <w:tcW w:w="4219" w:type="dxa"/>
+          </w:tcPr>
+          <w:p>
+            <w:hyperlink r:id="rId12" w:history="1">
+              <w:r>
+                <w:rPr>
+                  <w:rStyle w:val="Hyperlink"/>
+                </w:rPr>
+                <w:t>https://go.dev/ref/spec</w:t>
+              </w:r>
+            </w:hyperlink>
+          </w:p>
+        </w:tc>
+        <w:tc>
+          <w:tcPr>
+            <w:tcW w:w="4637" w:type="dxa"/>
+          </w:tcPr>
+          <w:p>
+            <w:hyperlink r:id="rId13" w:history="1">
+              <w:r>
+                <w:rPr>
+                  <w:rStyle w:val="Hyperlink"/>
+                </w:rPr>
+                <w:t>https://go.dev/ref/mod</w:t>
+              </w:r>
+            </w:hyperlink>
+          </w:p>
+        </w:tc>
+      </w:tr>
+      <w:tr>
+        <w:tc>
+          <w:tcPr>
+            <w:tcW w:w="4219" w:type="dxa"/>
+          </w:tcPr>
+          <w:p>
+            <w:hyperlink r:id="rId14" w:history="1">
+              <w:r>
+                <w:rPr>
+                  <w:rStyle w:val="Hyperlink"/>
+                </w:rPr>
+                <w:t>https://go.dev/blog/</w:t>
+              </w:r>
+            </w:hyperlink>
+          </w:p>
+        </w:tc>
+        <w:tc>
+          <w:tcPr>
+            <w:tcW w:w="4637" w:type="dxa"/>
+          </w:tcPr>
+          <w:p>
+            <w:hyperlink r:id="rId15" w:history="1">
+              <w:r>
+                <w:rPr>
+                  <w:rStyle w:val="Hyperlink"/>
+                </w:rPr>
+                <w:t>https://go.dev/blog/using-go-modules</w:t>
+              </w:r>
+            </w:hyperlink>
+          </w:p>
+        </w:tc>
+      </w:tr>
+      <w:tr>
+        <w:tc>
+          <w:tcPr>
+            <w:tcW w:w="4219" w:type="dxa"/>
+          </w:tcPr>
+          <w:p>
+            <w:hyperlink r:id="rId16" w:history="1">
+              <w:r>
+                <w:rPr>
+                  <w:rStyle w:val="Hyperlink"/>
+                </w:rPr>
+                <w:t>https://pkg.go.dev/std</w:t>
+              </w:r>
+            </w:hyperlink>
+          </w:p>
+        </w:tc>
+        <w:tc>
+          <w:tcPr>
+            <w:tcW w:w="4637" w:type="dxa"/>
+          </w:tcPr>
+          <w:p>
+            <w:hyperlink r:id="rId17" w:history="1">
+              <w:r>
+                <w:rPr>
+                  <w:rStyle w:val="Hyperlink"/>
+                </w:rPr>
+                <w:t>https://go.dev/ref/mem</w:t>
+              </w:r>
+            </w:hyperlink>
+          </w:p>
+        </w:tc>
+      </w:tr>
+    </w:tbl>
+    <w:p>
+      <w:pPr>
+        <w:pStyle w:val="Heading1"/>
+      </w:pPr>
+      <w:r>
+        <w:t>Basics</w:t>
       </w:r>
     </w:p>
     <w:p>
@@ -983,6 +1170,77 @@
         </w:rPr>
         <w:t>of other packages that it imports</w:t>
       </w:r>
+      <w:r>
+        <w:rPr>
+          <w:rFonts w:ascii="MinionPro-Regular" w:hAnsi="MinionPro-Regular" w:cs="MinionPro-Regular"/>
+          <w:sz w:val="20"/>
+          <w:szCs w:val="20"/>
+        </w:rPr>
+        <w:t>.</w:t>
+      </w:r>
+      <w:r>
+        <w:rPr>
+          <w:rFonts w:ascii="MinionPro-Regular" w:hAnsi="MinionPro-Regular" w:cs="MinionPro-Regular"/>
+          <w:sz w:val="20"/>
+          <w:szCs w:val="20"/>
+        </w:rPr>
+        <w:t xml:space="preserve"> We must tell the compiler what packages are needed by this source file</w:t>
+      </w:r>
+      <w:r>
+        <w:rPr>
+          <w:rFonts w:ascii="MinionPro-Regular" w:hAnsi="MinionPro-Regular" w:cs="MinionPro-Regular"/>
+          <w:sz w:val="20"/>
+          <w:szCs w:val="20"/>
+        </w:rPr>
+        <w:t>.</w:t>
+      </w:r>
+    </w:p>
+    <w:p>
+      <w:pPr>
+        <w:pStyle w:val="ListParagraph"/>
+        <w:autoSpaceDE w:val="0"/>
+        <w:autoSpaceDN w:val="0"/>
+        <w:adjustRightInd w:val="0"/>
+        <w:spacing w:after="0"/>
+        <w:ind w:left="1440"/>
+        <w:rPr>
+          <w:rFonts w:ascii="MinionPro-Regular" w:hAnsi="MinionPro-Regular" w:cs="MinionPro-Regular"/>
+          <w:sz w:val="20"/>
+          <w:szCs w:val="20"/>
+        </w:rPr>
+      </w:pPr>
+      <w:r>
+        <w:rPr>
+          <w:rFonts w:ascii="MinionPro-Regular" w:hAnsi="MinionPro-Regular" w:cs="MinionPro-Regular"/>
+          <w:sz w:val="20"/>
+          <w:szCs w:val="20"/>
+        </w:rPr>
+        <w:t>You must import exactly the packages you need. A prog ram will not compile if there are</w:t>
+      </w:r>
+      <w:r>
+        <w:rPr>
+          <w:rFonts w:ascii="MinionPro-Regular" w:hAnsi="MinionPro-Regular" w:cs="MinionPro-Regular"/>
+          <w:sz w:val="20"/>
+          <w:szCs w:val="20"/>
+        </w:rPr>
+        <w:t xml:space="preserve"> </w:t>
+      </w:r>
+      <w:r>
+        <w:rPr>
+          <w:rFonts w:ascii="MinionPro-Regular" w:hAnsi="MinionPro-Regular" w:cs="MinionPro-Regular"/>
+          <w:sz w:val="20"/>
+          <w:szCs w:val="20"/>
+        </w:rPr>
+        <w:t>missing imports or if there are unnecessary ones</w:t>
+      </w:r>
+      <w:r>
+        <w:rPr>
+          <w:rFonts w:ascii="MinionPro-Regular" w:hAnsi="MinionPro-Regular" w:cs="MinionPro-Regular"/>
+          <w:sz w:val="20"/>
+          <w:szCs w:val="20"/>
+        </w:rPr>
+        <w:t>.</w:t>
+      </w:r>
     </w:p>
     <w:p>
       <w:pPr>
@@ -1057,6 +1315,7 @@
           <w:sz w:val="20"/>
           <w:szCs w:val="20"/>
         </w:rPr>
+        <w:lastRenderedPageBreak/>
         <w:t xml:space="preserve">The Go </w:t>
       </w:r>
       <w:r>
@@ -1219,83 +1478,6 @@
         </w:rPr>
         <w:t xml:space="preserve">. </w:t>
       </w:r>
-      <w:r>
-        <w:rPr>
-          <w:rFonts w:ascii="Consolas" w:hAnsi="Consolas" w:cs="Consolas"/>
-          <w:sz w:val="18"/>
-          <w:szCs w:val="18"/>
-        </w:rPr>
-        <w:t xml:space="preserve">Println </w:t>
-      </w:r>
-      <w:r>
-        <w:rPr>
-          <w:rFonts w:ascii="MinionPro-Regular" w:hAnsi="MinionPro-Regular" w:cs="MinionPro-Regular"/>
-          <w:sz w:val="20"/>
-          <w:szCs w:val="20"/>
-        </w:rPr>
-        <w:t xml:space="preserve">is one of the basic output functions in </w:t>
-      </w:r>
-      <w:r>
-        <w:rPr>
-          <w:rFonts w:ascii="Consolas" w:hAnsi="Consolas" w:cs="Consolas"/>
-          <w:sz w:val="18"/>
-          <w:szCs w:val="18"/>
-        </w:rPr>
-        <w:t>fmt</w:t>
-      </w:r>
-      <w:r>
-        <w:rPr>
-          <w:rFonts w:ascii="MinionPro-Regular" w:hAnsi="MinionPro-Regular" w:cs="MinionPro-Regular"/>
-          <w:sz w:val="20"/>
-          <w:szCs w:val="20"/>
-        </w:rPr>
-        <w:t>; it</w:t>
-      </w:r>
-      <w:r>
-        <w:rPr>
-          <w:rFonts w:ascii="MinionPro-Regular" w:hAnsi="MinionPro-Regular" w:cs="MinionPro-Regular"/>
-          <w:sz w:val="20"/>
-          <w:szCs w:val="20"/>
-        </w:rPr>
-        <w:t xml:space="preserve"> </w:t>
-      </w:r>
-      <w:r>
-        <w:rPr>
-          <w:rFonts w:ascii="MinionPro-Regular" w:hAnsi="MinionPro-Regular" w:cs="MinionPro-Regular"/>
-          <w:sz w:val="20"/>
-          <w:szCs w:val="20"/>
-        </w:rPr>
-        <w:t>prints one or more values, separated by spaces, with a newline character at the end so that the</w:t>
-      </w:r>
-      <w:r>
-        <w:rPr>
-          <w:rFonts w:ascii="MinionPro-Regular" w:hAnsi="MinionPro-Regular" w:cs="MinionPro-Regular"/>
-          <w:sz w:val="20"/>
-          <w:szCs w:val="20"/>
-        </w:rPr>
-        <w:t xml:space="preserve"> </w:t>
-      </w:r>
-      <w:r>
-        <w:rPr>
-          <w:rFonts w:ascii="MinionPro-Regular" w:hAnsi="MinionPro-Regular" w:cs="MinionPro-Regular"/>
-          <w:sz w:val="20"/>
-          <w:szCs w:val="20"/>
-        </w:rPr>
-        <w:t>values appear as a single line of output.</w:t>
-      </w:r>
-    </w:p>
-    <w:p>
-      <w:pPr>
-        <w:autoSpaceDE w:val="0"/>
-        <w:autoSpaceDN w:val="0"/>
-        <w:adjustRightInd w:val="0"/>
-        <w:spacing w:after="0"/>
-        <w:rPr>
-          <w:rFonts w:ascii="MinionPro-Regular" w:hAnsi="MinionPro-Regular" w:cs="MinionPro-Regular"/>
-          <w:sz w:val="20"/>
-          <w:szCs w:val="20"/>
-        </w:rPr>
-      </w:pPr>
     </w:p>
     <w:p>
       <w:pPr>
@@ -1384,6 +1566,8 @@
         <w:spacing w:after="0"/>
         <w:rPr>
           <w:rFonts w:ascii="MinionPro-Regular" w:hAnsi="MinionPro-Regular" w:cs="MinionPro-Regular"/>
+          <w:b/>
+          <w:bCs/>
           <w:sz w:val="20"/>
           <w:szCs w:val="20"/>
         </w:rPr>
@@ -1541,66 +1725,12 @@
         <w:spacing w:after="0"/>
         <w:rPr>
           <w:rFonts w:ascii="MinionPro-Regular" w:hAnsi="MinionPro-Regular" w:cs="MinionPro-Regular"/>
-          <w:sz w:val="20"/>
-          <w:szCs w:val="20"/>
-        </w:rPr>
-      </w:pPr>
-      <w:r>
-        <w:rPr>
-          <w:rFonts w:ascii="MinionPro-Regular" w:hAnsi="MinionPro-Regular" w:cs="MinionPro-Regular"/>
-          <w:sz w:val="20"/>
-          <w:szCs w:val="20"/>
-        </w:rPr>
-        <w:t xml:space="preserve">Of course, </w:t>
-      </w:r>
-      <w:r>
-        <w:rPr>
-          <w:rFonts w:ascii="Consolas" w:hAnsi="Consolas" w:cs="Consolas"/>
-          <w:sz w:val="18"/>
-          <w:szCs w:val="18"/>
-        </w:rPr>
-        <w:t xml:space="preserve">main </w:t>
-      </w:r>
-      <w:r>
-        <w:rPr>
-          <w:rFonts w:ascii="MinionPro-Regular" w:hAnsi="MinionPro-Regular" w:cs="MinionPro-Regular"/>
-          <w:sz w:val="20"/>
-          <w:szCs w:val="20"/>
-        </w:rPr>
-        <w:t>will normally call upon functions</w:t>
-      </w:r>
-      <w:r>
-        <w:rPr>
-          <w:rFonts w:ascii="MinionPro-Regular" w:hAnsi="MinionPro-Regular" w:cs="MinionPro-Regular"/>
-          <w:sz w:val="20"/>
-          <w:szCs w:val="20"/>
-        </w:rPr>
-        <w:t xml:space="preserve"> </w:t>
-      </w:r>
-      <w:r>
-        <w:rPr>
-          <w:rFonts w:ascii="MinionPro-Regular" w:hAnsi="MinionPro-Regular" w:cs="MinionPro-Regular"/>
-          <w:sz w:val="20"/>
-          <w:szCs w:val="20"/>
-        </w:rPr>
-        <w:t xml:space="preserve">in other packages to do much of the work, such as the function </w:t>
-      </w:r>
-      <w:r>
-        <w:rPr>
-          <w:rFonts w:ascii="Consolas" w:hAnsi="Consolas" w:cs="Consolas"/>
-          <w:sz w:val="18"/>
-          <w:szCs w:val="18"/>
-        </w:rPr>
-        <w:t>fmt.Println</w:t>
-      </w:r>
-      <w:r>
-        <w:rPr>
-          <w:rFonts w:ascii="MinionPro-Regular" w:hAnsi="MinionPro-Regular" w:cs="MinionPro-Regular"/>
-          <w:sz w:val="20"/>
-          <w:szCs w:val="20"/>
-        </w:rPr>
-        <w:t>.</w:t>
-      </w:r>
+          <w:b/>
+          <w:bCs/>
+          <w:sz w:val="20"/>
+          <w:szCs w:val="20"/>
+        </w:rPr>
+      </w:pPr>
     </w:p>
     <w:p>
       <w:pPr>
@@ -1621,6 +1751,934 @@
         <w:autoSpaceDN w:val="0"/>
         <w:adjustRightInd w:val="0"/>
         <w:spacing w:after="0"/>
+        <w:rPr>
+          <w:rFonts w:ascii="MinionPro-Regular" w:hAnsi="MinionPro-Regular" w:cs="MinionPro-Regular"/>
+          <w:sz w:val="20"/>
+          <w:szCs w:val="20"/>
+        </w:rPr>
+      </w:pPr>
+      <w:r>
+        <w:rPr>
+          <w:rFonts w:ascii="MinionPro-Regular" w:hAnsi="MinionPro-Regular" w:cs="MinionPro-Regular"/>
+          <w:sz w:val="20"/>
+          <w:szCs w:val="20"/>
+        </w:rPr>
+        <w:t>After th</w:t>
+      </w:r>
+      <w:r>
+        <w:rPr>
+          <w:rFonts w:ascii="MinionPro-Regular" w:hAnsi="MinionPro-Regular" w:cs="MinionPro-Regular"/>
+          <w:sz w:val="20"/>
+          <w:szCs w:val="20"/>
+        </w:rPr>
+        <w:t>e import sec</w:t>
+      </w:r>
+      <w:r>
+        <w:rPr>
+          <w:rFonts w:ascii="MinionPro-Regular" w:hAnsi="MinionPro-Regular" w:cs="MinionPro-Regular"/>
+          <w:sz w:val="20"/>
+          <w:szCs w:val="20"/>
+        </w:rPr>
+        <w:t>tion</w:t>
+      </w:r>
+      <w:r>
+        <w:rPr>
+          <w:rFonts w:ascii="MinionPro-Regular" w:hAnsi="MinionPro-Regular" w:cs="MinionPro-Regular"/>
+          <w:sz w:val="20"/>
+          <w:szCs w:val="20"/>
+        </w:rPr>
+        <w:t xml:space="preserve">, a program consists of the </w:t>
+      </w:r>
+      <w:r>
+        <w:rPr>
+          <w:rFonts w:ascii="MinionPro-Regular" w:hAnsi="MinionPro-Regular" w:cs="MinionPro-Regular"/>
+          <w:b/>
+          <w:bCs/>
+          <w:sz w:val="20"/>
+          <w:szCs w:val="20"/>
+        </w:rPr>
+        <w:t>declarations of functions</w:t>
+      </w:r>
+      <w:r>
+        <w:rPr>
+          <w:rFonts w:ascii="MinionPro-Regular" w:hAnsi="MinionPro-Regular" w:cs="MinionPro-Regular"/>
+          <w:sz w:val="20"/>
+          <w:szCs w:val="20"/>
+        </w:rPr>
+        <w:t xml:space="preserve">, </w:t>
+      </w:r>
+      <w:r>
+        <w:rPr>
+          <w:rFonts w:ascii="MinionPro-Regular" w:hAnsi="MinionPro-Regular" w:cs="MinionPro-Regular"/>
+          <w:b/>
+          <w:bCs/>
+          <w:sz w:val="20"/>
+          <w:szCs w:val="20"/>
+        </w:rPr>
+        <w:t>variables</w:t>
+      </w:r>
+      <w:r>
+        <w:rPr>
+          <w:rFonts w:ascii="MinionPro-Regular" w:hAnsi="MinionPro-Regular" w:cs="MinionPro-Regular"/>
+          <w:sz w:val="20"/>
+          <w:szCs w:val="20"/>
+        </w:rPr>
+        <w:t xml:space="preserve">, </w:t>
+      </w:r>
+      <w:r>
+        <w:rPr>
+          <w:rFonts w:ascii="MinionPro-Regular" w:hAnsi="MinionPro-Regular" w:cs="MinionPro-Regular"/>
+          <w:b/>
+          <w:bCs/>
+          <w:sz w:val="20"/>
+          <w:szCs w:val="20"/>
+        </w:rPr>
+        <w:t>constants</w:t>
+      </w:r>
+      <w:r>
+        <w:rPr>
+          <w:rFonts w:ascii="MinionPro-Regular" w:hAnsi="MinionPro-Regular" w:cs="MinionPro-Regular"/>
+          <w:sz w:val="20"/>
+          <w:szCs w:val="20"/>
+        </w:rPr>
+        <w:t xml:space="preserve">, and </w:t>
+      </w:r>
+      <w:r>
+        <w:rPr>
+          <w:rFonts w:ascii="MinionPro-Regular" w:hAnsi="MinionPro-Regular" w:cs="MinionPro-Regular"/>
+          <w:b/>
+          <w:bCs/>
+          <w:sz w:val="20"/>
+          <w:szCs w:val="20"/>
+        </w:rPr>
+        <w:t>types</w:t>
+      </w:r>
+      <w:r>
+        <w:rPr>
+          <w:rFonts w:ascii="MinionPro-Regular" w:hAnsi="MinionPro-Regular" w:cs="MinionPro-Regular"/>
+          <w:sz w:val="20"/>
+          <w:szCs w:val="20"/>
+        </w:rPr>
+        <w:t xml:space="preserve"> (introduce d by the key words </w:t>
+      </w:r>
+      <w:r>
+        <w:rPr>
+          <w:rFonts w:ascii="Consolas" w:hAnsi="Consolas" w:cs="Consolas"/>
+          <w:b/>
+          <w:bCs/>
+          <w:sz w:val="18"/>
+          <w:szCs w:val="18"/>
+        </w:rPr>
+        <w:t>func</w:t>
+      </w:r>
+      <w:r>
+        <w:rPr>
+          <w:rFonts w:ascii="MinionPro-Regular" w:hAnsi="MinionPro-Regular" w:cs="MinionPro-Regular"/>
+          <w:b/>
+          <w:bCs/>
+          <w:sz w:val="20"/>
+          <w:szCs w:val="20"/>
+        </w:rPr>
+        <w:t xml:space="preserve">, </w:t>
+      </w:r>
+      <w:r>
+        <w:rPr>
+          <w:rFonts w:ascii="Consolas" w:hAnsi="Consolas" w:cs="Consolas"/>
+          <w:b/>
+          <w:bCs/>
+          <w:sz w:val="18"/>
+          <w:szCs w:val="18"/>
+        </w:rPr>
+        <w:t>var</w:t>
+      </w:r>
+      <w:r>
+        <w:rPr>
+          <w:rFonts w:ascii="MinionPro-Regular" w:hAnsi="MinionPro-Regular" w:cs="MinionPro-Regular"/>
+          <w:b/>
+          <w:bCs/>
+          <w:sz w:val="20"/>
+          <w:szCs w:val="20"/>
+        </w:rPr>
+        <w:t xml:space="preserve">, </w:t>
+      </w:r>
+      <w:r>
+        <w:rPr>
+          <w:rFonts w:ascii="Consolas" w:hAnsi="Consolas" w:cs="Consolas"/>
+          <w:b/>
+          <w:bCs/>
+          <w:sz w:val="18"/>
+          <w:szCs w:val="18"/>
+        </w:rPr>
+        <w:t>const</w:t>
+      </w:r>
+      <w:r>
+        <w:rPr>
+          <w:rFonts w:ascii="MinionPro-Regular" w:hAnsi="MinionPro-Regular" w:cs="MinionPro-Regular"/>
+          <w:b/>
+          <w:bCs/>
+          <w:sz w:val="20"/>
+          <w:szCs w:val="20"/>
+        </w:rPr>
+        <w:t xml:space="preserve">, and </w:t>
+      </w:r>
+      <w:r>
+        <w:rPr>
+          <w:rFonts w:ascii="Consolas" w:hAnsi="Consolas" w:cs="Consolas"/>
+          <w:b/>
+          <w:bCs/>
+          <w:sz w:val="18"/>
+          <w:szCs w:val="18"/>
+        </w:rPr>
+        <w:t>type</w:t>
+      </w:r>
+      <w:r>
+        <w:rPr>
+          <w:rFonts w:ascii="MinionPro-Regular" w:hAnsi="MinionPro-Regular" w:cs="MinionPro-Regular"/>
+          <w:sz w:val="20"/>
+          <w:szCs w:val="20"/>
+        </w:rPr>
+        <w:t>); for the most part, the order of declarations does not matter</w:t>
+      </w:r>
+      <w:r>
+        <w:rPr>
+          <w:rFonts w:ascii="MinionPro-Regular" w:hAnsi="MinionPro-Regular" w:cs="MinionPro-Regular"/>
+          <w:sz w:val="20"/>
+          <w:szCs w:val="20"/>
+        </w:rPr>
+        <w:t>.</w:t>
+      </w:r>
+    </w:p>
+    <w:p>
+      <w:pPr>
+        <w:autoSpaceDE w:val="0"/>
+        <w:autoSpaceDN w:val="0"/>
+        <w:adjustRightInd w:val="0"/>
+        <w:spacing w:after="0"/>
+        <w:rPr>
+          <w:rFonts w:ascii="MinionPro-Regular" w:hAnsi="MinionPro-Regular" w:cs="MinionPro-Regular"/>
+          <w:sz w:val="20"/>
+          <w:szCs w:val="20"/>
+        </w:rPr>
+      </w:pPr>
+    </w:p>
+    <w:p>
+      <w:pPr>
+        <w:autoSpaceDE w:val="0"/>
+        <w:autoSpaceDN w:val="0"/>
+        <w:adjustRightInd w:val="0"/>
+        <w:spacing w:after="0"/>
+        <w:rPr>
+          <w:rFonts w:ascii="MinionPro-Regular" w:hAnsi="MinionPro-Regular" w:cs="MinionPro-Regular"/>
+          <w:sz w:val="20"/>
+          <w:szCs w:val="20"/>
+        </w:rPr>
+      </w:pPr>
+      <w:r>
+        <w:rPr>
+          <w:rFonts w:ascii="MinionPro-Regular" w:hAnsi="MinionPro-Regular" w:cs="MinionPro-Regular"/>
+          <w:sz w:val="20"/>
+          <w:szCs w:val="20"/>
+        </w:rPr>
+        <w:t>Go does not require semicolons at the ends of statements or declarations, except where two or</w:t>
+      </w:r>
+    </w:p>
+    <w:p>
+      <w:pPr>
+        <w:autoSpaceDE w:val="0"/>
+        <w:autoSpaceDN w:val="0"/>
+        <w:adjustRightInd w:val="0"/>
+        <w:spacing w:after="0"/>
+        <w:rPr>
+          <w:rFonts w:ascii="MinionPro-Regular" w:hAnsi="MinionPro-Regular" w:cs="MinionPro-Regular"/>
+          <w:sz w:val="20"/>
+          <w:szCs w:val="20"/>
+        </w:rPr>
+      </w:pPr>
+      <w:r>
+        <w:rPr>
+          <w:rFonts w:ascii="MinionPro-Regular" w:hAnsi="MinionPro-Regular" w:cs="MinionPro-Regular"/>
+          <w:sz w:val="20"/>
+          <w:szCs w:val="20"/>
+        </w:rPr>
+        <w:t>more appear on the same line.</w:t>
+      </w:r>
+    </w:p>
+    <w:p>
+      <w:pPr>
+        <w:autoSpaceDE w:val="0"/>
+        <w:autoSpaceDN w:val="0"/>
+        <w:adjustRightInd w:val="0"/>
+        <w:spacing w:after="0"/>
+        <w:rPr>
+          <w:rFonts w:ascii="MinionPro-Regular" w:hAnsi="MinionPro-Regular" w:cs="MinionPro-Regular"/>
+          <w:sz w:val="20"/>
+          <w:szCs w:val="20"/>
+        </w:rPr>
+      </w:pPr>
+      <w:r>
+        <w:rPr>
+          <w:rFonts w:ascii="MinionPro-Regular" w:hAnsi="MinionPro-Regular" w:cs="MinionPro-Regular"/>
+          <w:sz w:val="20"/>
+          <w:szCs w:val="20"/>
+        </w:rPr>
+        <w:t>In effect, newlines following certain tokens are converted into</w:t>
+      </w:r>
+      <w:r>
+        <w:rPr>
+          <w:rFonts w:ascii="MinionPro-Regular" w:hAnsi="MinionPro-Regular" w:cs="MinionPro-Regular"/>
+          <w:sz w:val="20"/>
+          <w:szCs w:val="20"/>
+        </w:rPr>
+        <w:t xml:space="preserve"> </w:t>
+      </w:r>
+      <w:r>
+        <w:rPr>
+          <w:rFonts w:ascii="MinionPro-Regular" w:hAnsi="MinionPro-Regular" w:cs="MinionPro-Regular"/>
+          <w:sz w:val="20"/>
+          <w:szCs w:val="20"/>
+        </w:rPr>
+        <w:t>semicolons, so where newlines are placed</w:t>
+      </w:r>
+      <w:r>
+        <w:rPr>
+          <w:rFonts w:ascii="MinionPro-Regular" w:hAnsi="MinionPro-Regular" w:cs="MinionPro-Regular"/>
+          <w:sz w:val="20"/>
+          <w:szCs w:val="20"/>
+        </w:rPr>
+        <w:t xml:space="preserve"> </w:t>
+      </w:r>
+      <w:r>
+        <w:rPr>
+          <w:rFonts w:ascii="MinionPro-Regular" w:hAnsi="MinionPro-Regular" w:cs="MinionPro-Regular"/>
+          <w:sz w:val="20"/>
+          <w:szCs w:val="20"/>
+        </w:rPr>
+        <w:t>matters to proper parsing of Go code.</w:t>
+      </w:r>
+    </w:p>
+    <w:p>
+      <w:pPr>
+        <w:autoSpaceDE w:val="0"/>
+        <w:autoSpaceDN w:val="0"/>
+        <w:adjustRightInd w:val="0"/>
+        <w:spacing w:after="0"/>
+        <w:rPr>
+          <w:rFonts w:ascii="MinionPro-Regular" w:hAnsi="MinionPro-Regular" w:cs="MinionPro-Regular"/>
+          <w:sz w:val="20"/>
+          <w:szCs w:val="20"/>
+        </w:rPr>
+      </w:pPr>
+      <w:r>
+        <w:rPr>
+          <w:rFonts w:ascii="MinionPro-Regular" w:hAnsi="MinionPro-Regular" w:cs="MinionPro-Regular"/>
+          <w:sz w:val="20"/>
+          <w:szCs w:val="20"/>
+        </w:rPr>
+        <w:t>For instance,</w:t>
+      </w:r>
+      <w:r>
+        <w:rPr>
+          <w:rFonts w:ascii="MinionPro-Regular" w:hAnsi="MinionPro-Regular" w:cs="MinionPro-Regular"/>
+          <w:sz w:val="20"/>
+          <w:szCs w:val="20"/>
+        </w:rPr>
+        <w:t xml:space="preserve"> </w:t>
+      </w:r>
+      <w:r>
+        <w:rPr>
+          <w:rFonts w:ascii="MinionPro-Regular" w:hAnsi="MinionPro-Regular" w:cs="MinionPro-Regular"/>
+          <w:sz w:val="20"/>
+          <w:szCs w:val="20"/>
+        </w:rPr>
+        <w:t xml:space="preserve">the opening brace </w:t>
+      </w:r>
+      <w:r>
+        <w:rPr>
+          <w:rFonts w:ascii="Consolas" w:hAnsi="Consolas" w:cs="Consolas"/>
+          <w:sz w:val="18"/>
+          <w:szCs w:val="18"/>
+        </w:rPr>
+        <w:t xml:space="preserve">{ </w:t>
+      </w:r>
+      <w:r>
+        <w:rPr>
+          <w:rFonts w:ascii="MinionPro-Regular" w:hAnsi="MinionPro-Regular" w:cs="MinionPro-Regular"/>
+          <w:sz w:val="20"/>
+          <w:szCs w:val="20"/>
+        </w:rPr>
+        <w:t xml:space="preserve">of the function must be on the same line as the end of the </w:t>
+      </w:r>
+      <w:r>
+        <w:rPr>
+          <w:rFonts w:ascii="Consolas" w:hAnsi="Consolas" w:cs="Consolas"/>
+          <w:sz w:val="18"/>
+          <w:szCs w:val="18"/>
+        </w:rPr>
+        <w:t xml:space="preserve">func </w:t>
+      </w:r>
+      <w:r>
+        <w:rPr>
+          <w:rFonts w:ascii="MinionPro-Regular" w:hAnsi="MinionPro-Regular" w:cs="MinionPro-Regular"/>
+          <w:sz w:val="20"/>
+          <w:szCs w:val="20"/>
+        </w:rPr>
+        <w:t>declaration,</w:t>
+      </w:r>
+      <w:r>
+        <w:rPr>
+          <w:rFonts w:ascii="MinionPro-Regular" w:hAnsi="MinionPro-Regular" w:cs="MinionPro-Regular"/>
+          <w:sz w:val="20"/>
+          <w:szCs w:val="20"/>
+        </w:rPr>
+        <w:t xml:space="preserve"> </w:t>
+      </w:r>
+      <w:r>
+        <w:rPr>
+          <w:rFonts w:ascii="MinionPro-Regular" w:hAnsi="MinionPro-Regular" w:cs="MinionPro-Regular"/>
+          <w:sz w:val="20"/>
+          <w:szCs w:val="20"/>
+        </w:rPr>
+        <w:t xml:space="preserve">not on a line by itself, and in the expression </w:t>
+      </w:r>
+      <w:r>
+        <w:rPr>
+          <w:rFonts w:ascii="Consolas" w:hAnsi="Consolas" w:cs="Consolas"/>
+          <w:sz w:val="18"/>
+          <w:szCs w:val="18"/>
+        </w:rPr>
+        <w:t>x + y</w:t>
+      </w:r>
+      <w:r>
+        <w:rPr>
+          <w:rFonts w:ascii="MinionPro-Regular" w:hAnsi="MinionPro-Regular" w:cs="MinionPro-Regular"/>
+          <w:sz w:val="20"/>
+          <w:szCs w:val="20"/>
+        </w:rPr>
+        <w:t>, a newline is permitted after but not</w:t>
+      </w:r>
+      <w:r>
+        <w:rPr>
+          <w:rFonts w:ascii="MinionPro-Regular" w:hAnsi="MinionPro-Regular" w:cs="MinionPro-Regular"/>
+          <w:sz w:val="20"/>
+          <w:szCs w:val="20"/>
+        </w:rPr>
+        <w:t xml:space="preserve"> </w:t>
+      </w:r>
+      <w:r>
+        <w:rPr>
+          <w:rFonts w:ascii="MinionPro-Regular" w:hAnsi="MinionPro-Regular" w:cs="MinionPro-Regular"/>
+          <w:sz w:val="20"/>
+          <w:szCs w:val="20"/>
+        </w:rPr>
+        <w:t xml:space="preserve">before the </w:t>
+      </w:r>
+      <w:r>
+        <w:rPr>
+          <w:rFonts w:ascii="Consolas" w:hAnsi="Consolas" w:cs="Consolas"/>
+          <w:sz w:val="18"/>
+          <w:szCs w:val="18"/>
+        </w:rPr>
+        <w:t xml:space="preserve">+ </w:t>
+      </w:r>
+      <w:r>
+        <w:rPr>
+          <w:rFonts w:ascii="MinionPro-Regular" w:hAnsi="MinionPro-Regular" w:cs="MinionPro-Regular"/>
+          <w:sz w:val="20"/>
+          <w:szCs w:val="20"/>
+        </w:rPr>
+        <w:t>operator.</w:t>
+      </w:r>
+    </w:p>
+    <w:p>
+      <w:pPr>
+        <w:autoSpaceDE w:val="0"/>
+        <w:autoSpaceDN w:val="0"/>
+        <w:adjustRightInd w:val="0"/>
+        <w:spacing w:after="0"/>
+        <w:rPr>
+          <w:rFonts w:ascii="MinionPro-Regular" w:hAnsi="MinionPro-Regular" w:cs="MinionPro-Regular"/>
+          <w:sz w:val="20"/>
+          <w:szCs w:val="20"/>
+        </w:rPr>
+      </w:pPr>
+    </w:p>
+    <w:p>
+      <w:pPr>
+        <w:autoSpaceDE w:val="0"/>
+        <w:autoSpaceDN w:val="0"/>
+        <w:adjustRightInd w:val="0"/>
+        <w:spacing w:after="0"/>
+        <w:rPr>
+          <w:rFonts w:ascii="MinionPro-Regular" w:hAnsi="MinionPro-Regular" w:cs="MinionPro-Regular"/>
+          <w:sz w:val="20"/>
+          <w:szCs w:val="20"/>
+        </w:rPr>
+      </w:pPr>
+      <w:r>
+        <w:rPr>
+          <w:rFonts w:ascii="MinionPro-Regular" w:hAnsi="MinionPro-Regular" w:cs="MinionPro-Regular"/>
+          <w:sz w:val="20"/>
+          <w:szCs w:val="20"/>
+        </w:rPr>
+        <w:t xml:space="preserve">Go takes a strong stance on code formatting. </w:t>
+      </w:r>
+      <w:r>
+        <w:rPr>
+          <w:rFonts w:ascii="MinionPro-Regular" w:hAnsi="MinionPro-Regular" w:cs="MinionPro-Regular"/>
+          <w:b/>
+          <w:bCs/>
+          <w:sz w:val="20"/>
+          <w:szCs w:val="20"/>
+        </w:rPr>
+        <w:t xml:space="preserve">The </w:t>
+      </w:r>
+      <w:r>
+        <w:rPr>
+          <w:rFonts w:ascii="Consolas" w:hAnsi="Consolas" w:cs="Consolas"/>
+          <w:b/>
+          <w:bCs/>
+          <w:sz w:val="18"/>
+          <w:szCs w:val="18"/>
+          <w:highlight w:val="yellow"/>
+        </w:rPr>
+        <w:t>gofmt</w:t>
+      </w:r>
+      <w:r>
+        <w:rPr>
+          <w:rFonts w:ascii="Consolas" w:hAnsi="Consolas" w:cs="Consolas"/>
+          <w:b/>
+          <w:bCs/>
+          <w:sz w:val="18"/>
+          <w:szCs w:val="18"/>
+        </w:rPr>
+        <w:t xml:space="preserve"> </w:t>
+      </w:r>
+      <w:r>
+        <w:rPr>
+          <w:rFonts w:ascii="MinionPro-Regular" w:hAnsi="MinionPro-Regular" w:cs="MinionPro-Regular"/>
+          <w:b/>
+          <w:bCs/>
+          <w:sz w:val="20"/>
+          <w:szCs w:val="20"/>
+        </w:rPr>
+        <w:t>tool rewrites code into the standard</w:t>
+      </w:r>
+      <w:r>
+        <w:rPr>
+          <w:rFonts w:ascii="MinionPro-Regular" w:hAnsi="MinionPro-Regular" w:cs="MinionPro-Regular"/>
+          <w:b/>
+          <w:bCs/>
+          <w:sz w:val="20"/>
+          <w:szCs w:val="20"/>
+        </w:rPr>
+        <w:t xml:space="preserve"> </w:t>
+      </w:r>
+      <w:r>
+        <w:rPr>
+          <w:rFonts w:ascii="MinionPro-Regular" w:hAnsi="MinionPro-Regular" w:cs="MinionPro-Regular"/>
+          <w:b/>
+          <w:bCs/>
+          <w:sz w:val="20"/>
+          <w:szCs w:val="20"/>
+        </w:rPr>
+        <w:t>format</w:t>
+      </w:r>
+      <w:r>
+        <w:rPr>
+          <w:rFonts w:ascii="MinionPro-Regular" w:hAnsi="MinionPro-Regular" w:cs="MinionPro-Regular"/>
+          <w:sz w:val="20"/>
+          <w:szCs w:val="20"/>
+        </w:rPr>
+        <w:t xml:space="preserve">, and </w:t>
+      </w:r>
+      <w:r>
+        <w:rPr>
+          <w:rFonts w:ascii="MinionPro-Regular" w:hAnsi="MinionPro-Regular" w:cs="MinionPro-Regular"/>
+          <w:sz w:val="20"/>
+          <w:szCs w:val="20"/>
+        </w:rPr>
+        <w:t xml:space="preserve">the </w:t>
+      </w:r>
+      <w:r>
+        <w:rPr>
+          <w:rFonts w:ascii="Consolas" w:hAnsi="Consolas" w:cs="Consolas"/>
+          <w:sz w:val="18"/>
+          <w:szCs w:val="18"/>
+        </w:rPr>
+        <w:t xml:space="preserve">go </w:t>
+      </w:r>
+      <w:r>
+        <w:rPr>
+          <w:rFonts w:ascii="MinionPro-Regular" w:hAnsi="MinionPro-Regular" w:cs="MinionPro-Regular"/>
+          <w:sz w:val="20"/>
+          <w:szCs w:val="20"/>
+        </w:rPr>
+        <w:t xml:space="preserve">tool’s </w:t>
+      </w:r>
+      <w:r>
+        <w:rPr>
+          <w:rFonts w:ascii="Consolas" w:hAnsi="Consolas" w:cs="Consolas"/>
+          <w:sz w:val="18"/>
+          <w:szCs w:val="18"/>
+        </w:rPr>
+        <w:t xml:space="preserve">fmt </w:t>
+      </w:r>
+      <w:r>
+        <w:rPr>
+          <w:rFonts w:ascii="MinionPro-Regular" w:hAnsi="MinionPro-Regular" w:cs="MinionPro-Regular"/>
+          <w:sz w:val="20"/>
+          <w:szCs w:val="20"/>
+        </w:rPr>
+        <w:t>subcommand</w:t>
+      </w:r>
+      <w:r>
+        <w:rPr>
+          <w:rFonts w:ascii="MinionPro-Regular" w:hAnsi="MinionPro-Regular" w:cs="MinionPro-Regular"/>
+          <w:b/>
+          <w:bCs/>
+          <w:sz w:val="20"/>
+          <w:szCs w:val="20"/>
+        </w:rPr>
+        <w:t xml:space="preserve"> applies </w:t>
+      </w:r>
+      <w:r>
+        <w:rPr>
+          <w:rFonts w:ascii="Consolas" w:hAnsi="Consolas" w:cs="Consolas"/>
+          <w:b/>
+          <w:bCs/>
+          <w:sz w:val="18"/>
+          <w:szCs w:val="18"/>
+        </w:rPr>
+        <w:t xml:space="preserve">gofmt </w:t>
+      </w:r>
+      <w:r>
+        <w:rPr>
+          <w:rFonts w:ascii="MinionPro-Regular" w:hAnsi="MinionPro-Regular" w:cs="MinionPro-Regular"/>
+          <w:b/>
+          <w:bCs/>
+          <w:sz w:val="20"/>
+          <w:szCs w:val="20"/>
+        </w:rPr>
+        <w:t>to all the files in the specified package</w:t>
+      </w:r>
+      <w:r>
+        <w:rPr>
+          <w:rFonts w:ascii="MinionPro-Regular" w:hAnsi="MinionPro-Regular" w:cs="MinionPro-Regular"/>
+          <w:sz w:val="20"/>
+          <w:szCs w:val="20"/>
+        </w:rPr>
+        <w:t>,</w:t>
+      </w:r>
+      <w:r>
+        <w:rPr>
+          <w:rFonts w:ascii="MinionPro-Regular" w:hAnsi="MinionPro-Regular" w:cs="MinionPro-Regular"/>
+          <w:sz w:val="20"/>
+          <w:szCs w:val="20"/>
+        </w:rPr>
+        <w:t xml:space="preserve"> </w:t>
+      </w:r>
+      <w:r>
+        <w:rPr>
+          <w:rFonts w:ascii="MinionPro-Regular" w:hAnsi="MinionPro-Regular" w:cs="MinionPro-Regular"/>
+          <w:b/>
+          <w:bCs/>
+          <w:sz w:val="20"/>
+          <w:szCs w:val="20"/>
+        </w:rPr>
+        <w:t>or the ones in the current directory by default</w:t>
+      </w:r>
+      <w:r>
+        <w:rPr>
+          <w:rFonts w:ascii="MinionPro-Regular" w:hAnsi="MinionPro-Regular" w:cs="MinionPro-Regular"/>
+          <w:sz w:val="20"/>
+          <w:szCs w:val="20"/>
+        </w:rPr>
+        <w:t>.</w:t>
+      </w:r>
+    </w:p>
+    <w:p>
+      <w:pPr>
+        <w:autoSpaceDE w:val="0"/>
+        <w:autoSpaceDN w:val="0"/>
+        <w:adjustRightInd w:val="0"/>
+        <w:spacing w:after="0"/>
+        <w:rPr>
+          <w:rFonts w:ascii="MinionPro-Regular" w:hAnsi="MinionPro-Regular" w:cs="MinionPro-Regular"/>
+          <w:b/>
+          <w:bCs/>
+          <w:sz w:val="20"/>
+          <w:szCs w:val="20"/>
+        </w:rPr>
+      </w:pPr>
+      <w:r>
+        <w:rPr>
+          <w:rFonts w:ascii="MinionPro-Regular" w:hAnsi="MinionPro-Regular" w:cs="MinionPro-Regular"/>
+          <w:sz w:val="20"/>
+          <w:szCs w:val="20"/>
+        </w:rPr>
+        <w:t xml:space="preserve">you should get into the habit of </w:t>
+      </w:r>
+      <w:r>
+        <w:rPr>
+          <w:rFonts w:ascii="MinionPro-Regular" w:hAnsi="MinionPro-Regular" w:cs="MinionPro-Regular"/>
+          <w:sz w:val="20"/>
+          <w:szCs w:val="20"/>
+        </w:rPr>
+        <w:t>running your code through gofmt</w:t>
+      </w:r>
+      <w:r>
+        <w:rPr>
+          <w:rFonts w:ascii="MinionPro-Regular" w:hAnsi="MinionPro-Regular" w:cs="MinionPro-Regular"/>
+          <w:sz w:val="20"/>
+          <w:szCs w:val="20"/>
+        </w:rPr>
+        <w:t>.</w:t>
+      </w:r>
+      <w:r>
+        <w:rPr>
+          <w:rFonts w:ascii="MinionPro-Regular" w:hAnsi="MinionPro-Regular" w:cs="MinionPro-Regular"/>
+          <w:sz w:val="20"/>
+          <w:szCs w:val="20"/>
+        </w:rPr>
+        <w:t xml:space="preserve"> </w:t>
+      </w:r>
+      <w:r>
+        <w:rPr>
+          <w:rFonts w:ascii="MinionPro-Regular" w:hAnsi="MinionPro-Regular" w:cs="MinionPro-Regular"/>
+          <w:sz w:val="20"/>
+          <w:szCs w:val="20"/>
+        </w:rPr>
+        <w:t>Declaring a standard format by fiat eliminates a lot of pointless debate about trivia and, more</w:t>
+      </w:r>
+      <w:r>
+        <w:rPr>
+          <w:rFonts w:ascii="MinionPro-Regular" w:hAnsi="MinionPro-Regular" w:cs="MinionPro-Regular"/>
+          <w:sz w:val="20"/>
+          <w:szCs w:val="20"/>
+        </w:rPr>
+        <w:t xml:space="preserve"> </w:t>
+      </w:r>
+      <w:r>
+        <w:rPr>
+          <w:rFonts w:ascii="MinionPro-Regular" w:hAnsi="MinionPro-Regular" w:cs="MinionPro-Regular"/>
+          <w:sz w:val="20"/>
+          <w:szCs w:val="20"/>
+        </w:rPr>
+        <w:t xml:space="preserve">importantly, </w:t>
+      </w:r>
+      <w:r>
+        <w:rPr>
+          <w:rFonts w:ascii="MinionPro-Regular" w:hAnsi="MinionPro-Regular" w:cs="MinionPro-Regular"/>
+          <w:b/>
+          <w:bCs/>
+          <w:sz w:val="20"/>
+          <w:szCs w:val="20"/>
+        </w:rPr>
+        <w:t>enables a variety of automated source code transformations that would be</w:t>
+      </w:r>
+      <w:r>
+        <w:rPr>
+          <w:rFonts w:ascii="MinionPro-Regular" w:hAnsi="MinionPro-Regular" w:cs="MinionPro-Regular"/>
+          <w:b/>
+          <w:bCs/>
+          <w:sz w:val="20"/>
+          <w:szCs w:val="20"/>
+        </w:rPr>
+        <w:t xml:space="preserve"> </w:t>
+      </w:r>
+      <w:r>
+        <w:rPr>
+          <w:rFonts w:ascii="MinionPro-Regular" w:hAnsi="MinionPro-Regular" w:cs="MinionPro-Regular"/>
+          <w:b/>
+          <w:bCs/>
+          <w:sz w:val="20"/>
+          <w:szCs w:val="20"/>
+        </w:rPr>
+        <w:t>infeasible if arbitrary formatting were allowed.</w:t>
+      </w:r>
+    </w:p>
+    <w:p>
+      <w:pPr>
+        <w:autoSpaceDE w:val="0"/>
+        <w:autoSpaceDN w:val="0"/>
+        <w:adjustRightInd w:val="0"/>
+        <w:spacing w:after="0"/>
+        <w:rPr>
+          <w:rFonts w:ascii="MinionPro-Regular" w:hAnsi="MinionPro-Regular" w:cs="MinionPro-Regular"/>
+          <w:sz w:val="20"/>
+          <w:szCs w:val="20"/>
+        </w:rPr>
+      </w:pPr>
+      <w:r>
+        <w:rPr>
+          <w:rFonts w:ascii="MinionPro-Regular" w:hAnsi="MinionPro-Regular" w:cs="MinionPro-Regular"/>
+          <w:sz w:val="20"/>
+          <w:szCs w:val="20"/>
+        </w:rPr>
+        <w:t xml:space="preserve">Many text editors can be configured to run </w:t>
+      </w:r>
+      <w:r>
+        <w:rPr>
+          <w:rFonts w:ascii="Consolas" w:hAnsi="Consolas" w:cs="Consolas"/>
+          <w:sz w:val="18"/>
+          <w:szCs w:val="18"/>
+        </w:rPr>
+        <w:t xml:space="preserve">gofmt </w:t>
+      </w:r>
+      <w:r>
+        <w:rPr>
+          <w:rFonts w:ascii="MinionPro-Regular" w:hAnsi="MinionPro-Regular" w:cs="MinionPro-Regular"/>
+          <w:sz w:val="20"/>
+          <w:szCs w:val="20"/>
+        </w:rPr>
+        <w:t>each time you save a file</w:t>
+      </w:r>
+      <w:r>
+        <w:rPr>
+          <w:rFonts w:ascii="MinionPro-Regular" w:hAnsi="MinionPro-Regular" w:cs="MinionPro-Regular"/>
+          <w:sz w:val="20"/>
+          <w:szCs w:val="20"/>
+        </w:rPr>
+        <w:t>.</w:t>
+      </w:r>
+    </w:p>
+    <w:p>
+      <w:pPr>
+        <w:autoSpaceDE w:val="0"/>
+        <w:autoSpaceDN w:val="0"/>
+        <w:adjustRightInd w:val="0"/>
+        <w:spacing w:after="0"/>
+        <w:rPr>
+          <w:rFonts w:ascii="MinionPro-Regular" w:hAnsi="MinionPro-Regular" w:cs="MinionPro-Regular"/>
+          <w:sz w:val="20"/>
+          <w:szCs w:val="20"/>
+        </w:rPr>
+      </w:pPr>
+    </w:p>
+    <w:p>
+      <w:pPr>
+        <w:autoSpaceDE w:val="0"/>
+        <w:autoSpaceDN w:val="0"/>
+        <w:adjustRightInd w:val="0"/>
+        <w:spacing w:after="0"/>
+        <w:rPr>
+          <w:rFonts w:ascii="MinionPro-Regular" w:hAnsi="MinionPro-Regular" w:cs="MinionPro-Regular"/>
+          <w:sz w:val="20"/>
+          <w:szCs w:val="20"/>
+        </w:rPr>
+      </w:pPr>
+      <w:r>
+        <w:rPr>
+          <w:rFonts w:ascii="MinionPro-Regular" w:hAnsi="MinionPro-Regular" w:cs="MinionPro-Regular"/>
+          <w:sz w:val="20"/>
+          <w:szCs w:val="20"/>
+        </w:rPr>
+        <w:t xml:space="preserve">A related tool, </w:t>
+      </w:r>
+      <w:r>
+        <w:rPr>
+          <w:rFonts w:ascii="Consolas" w:hAnsi="Consolas" w:cs="Consolas"/>
+          <w:sz w:val="18"/>
+          <w:szCs w:val="18"/>
+          <w:highlight w:val="yellow"/>
+        </w:rPr>
+        <w:t>goimports</w:t>
+      </w:r>
+      <w:r>
+        <w:rPr>
+          <w:rFonts w:ascii="MinionPro-Regular" w:hAnsi="MinionPro-Regular" w:cs="MinionPro-Regular"/>
+          <w:sz w:val="20"/>
+          <w:szCs w:val="20"/>
+        </w:rPr>
+        <w:t>, additionally manages the insertion</w:t>
+      </w:r>
+      <w:r>
+        <w:rPr>
+          <w:rFonts w:ascii="MinionPro-Regular" w:hAnsi="MinionPro-Regular" w:cs="MinionPro-Regular"/>
+          <w:sz w:val="20"/>
+          <w:szCs w:val="20"/>
+        </w:rPr>
+        <w:t xml:space="preserve"> </w:t>
+      </w:r>
+      <w:r>
+        <w:rPr>
+          <w:rFonts w:ascii="MinionPro-Regular" w:hAnsi="MinionPro-Regular" w:cs="MinionPro-Regular"/>
+          <w:sz w:val="20"/>
+          <w:szCs w:val="20"/>
+        </w:rPr>
+        <w:t xml:space="preserve">and removal of import declarations as needed. </w:t>
+      </w:r>
+      <w:r>
+        <w:rPr>
+          <w:rFonts w:ascii="MinionPro-Regular" w:hAnsi="MinionPro-Regular" w:cs="MinionPro-Regular"/>
+          <w:b/>
+          <w:bCs/>
+          <w:sz w:val="20"/>
+          <w:szCs w:val="20"/>
+        </w:rPr>
+        <w:t>It is not part of the standard distribution</w:t>
+      </w:r>
+      <w:r>
+        <w:rPr>
+          <w:rFonts w:ascii="MinionPro-Regular" w:hAnsi="MinionPro-Regular" w:cs="MinionPro-Regular"/>
+          <w:sz w:val="20"/>
+          <w:szCs w:val="20"/>
+        </w:rPr>
+        <w:t xml:space="preserve"> </w:t>
+      </w:r>
+      <w:r>
+        <w:rPr>
+          <w:rFonts w:ascii="MinionPro-Regular" w:hAnsi="MinionPro-Regular" w:cs="MinionPro-Regular"/>
+          <w:sz w:val="20"/>
+          <w:szCs w:val="20"/>
+        </w:rPr>
+        <w:t>but you can obtain it with this command:</w:t>
+      </w:r>
+    </w:p>
+    <w:p>
+      <w:pPr>
+        <w:autoSpaceDE w:val="0"/>
+        <w:autoSpaceDN w:val="0"/>
+        <w:adjustRightInd w:val="0"/>
+        <w:spacing w:after="0"/>
+        <w:rPr>
+          <w:rFonts w:ascii="Consolas" w:hAnsi="Consolas" w:cs="Consolas"/>
+          <w:sz w:val="17"/>
+          <w:szCs w:val="17"/>
+        </w:rPr>
+      </w:pPr>
+      <w:r>
+        <w:rPr>
+          <w:rFonts w:ascii="Consolas" w:hAnsi="Consolas" w:cs="Consolas"/>
+          <w:sz w:val="17"/>
+          <w:szCs w:val="17"/>
+        </w:rPr>
+        <w:t>$ go get golang.org/x/tools/cmd/goimports</w:t>
+      </w:r>
+    </w:p>
+    <w:p>
+      <w:pPr>
+        <w:autoSpaceDE w:val="0"/>
+        <w:autoSpaceDN w:val="0"/>
+        <w:adjustRightInd w:val="0"/>
+        <w:spacing w:after="0"/>
+        <w:rPr>
+          <w:rFonts w:ascii="Consolas" w:hAnsi="Consolas" w:cs="Consolas"/>
+          <w:sz w:val="17"/>
+          <w:szCs w:val="17"/>
+        </w:rPr>
+      </w:pPr>
+    </w:p>
+    <w:p>
+      <w:pPr>
+        <w:pStyle w:val="Heading2"/>
+      </w:pPr>
+      <w:r>
+        <w:t>Command-Line Arguments</w:t>
+      </w:r>
+    </w:p>
+    <w:p>
+      <w:pPr>
         <w:rPr>
           <w:rFonts w:ascii="MinionPro-Regular" w:hAnsi="MinionPro-Regular" w:cs="MinionPro-Regular"/>
           <w:sz w:val="20"/>
@@ -3847,7 +4905,7 @@
   <w:abstractNum w:abstractNumId="24" w15:restartNumberingAfterBreak="0">
     <w:nsid w:val="73781219"/>
     <w:multiLevelType w:val="hybridMultilevel"/>
-    <w:tmpl w:val="DE109710"/>
+    <w:tmpl w:val="02140582"/>
     <w:lvl w:ilvl="0" w:tplc="04090001">
       <w:start w:val="1"/>
       <w:numFmt w:val="bullet"/>

</xml_diff>

<commit_message>
learn about how go receives command-line args
</commit_message>
<xml_diff>
--- a/programming-proficiency/the-go-language/go-basics.docx
+++ b/programming-proficiency/the-go-language/go-basics.docx
@@ -2679,6 +2679,1685 @@
     </w:p>
     <w:p>
       <w:pPr>
+        <w:autoSpaceDE w:val="0"/>
+        <w:autoSpaceDN w:val="0"/>
+        <w:adjustRightInd w:val="0"/>
+        <w:spacing w:after="0"/>
+        <w:rPr>
+          <w:rFonts w:ascii="MinionPro-Regular" w:hAnsi="MinionPro-Regular" w:cs="MinionPro-Regular"/>
+          <w:sz w:val="20"/>
+          <w:szCs w:val="20"/>
+        </w:rPr>
+      </w:pPr>
+      <w:r>
+        <w:rPr>
+          <w:rFonts w:ascii="MinionPro-Regular" w:hAnsi="MinionPro-Regular" w:cs="MinionPro-Regular"/>
+          <w:sz w:val="20"/>
+          <w:szCs w:val="20"/>
+        </w:rPr>
+        <w:t xml:space="preserve">The </w:t>
+      </w:r>
+      <w:r>
+        <w:rPr>
+          <w:rStyle w:val="code-snippetChar"/>
+          <w:highlight w:val="yellow"/>
+        </w:rPr>
+        <w:t>os package</w:t>
+      </w:r>
+      <w:r>
+        <w:rPr>
+          <w:rFonts w:ascii="MinionPro-Regular" w:hAnsi="MinionPro-Regular" w:cs="MinionPro-Regular"/>
+          <w:sz w:val="20"/>
+          <w:szCs w:val="20"/>
+        </w:rPr>
+        <w:t xml:space="preserve"> provides functions and other values for dealing with the operating system </w:t>
+      </w:r>
+      <w:r>
+        <w:rPr>
+          <w:rFonts w:ascii="MinionPro-Regular" w:hAnsi="MinionPro-Regular" w:cs="MinionPro-Regular"/>
+          <w:b/>
+          <w:bCs/>
+          <w:sz w:val="20"/>
+          <w:szCs w:val="20"/>
+        </w:rPr>
+        <w:t>in a</w:t>
+      </w:r>
+      <w:r>
+        <w:rPr>
+          <w:rFonts w:ascii="MinionPro-Regular" w:hAnsi="MinionPro-Regular" w:cs="MinionPro-Regular"/>
+          <w:b/>
+          <w:bCs/>
+          <w:sz w:val="20"/>
+          <w:szCs w:val="20"/>
+        </w:rPr>
+        <w:t xml:space="preserve"> </w:t>
+      </w:r>
+      <w:r>
+        <w:rPr>
+          <w:rFonts w:ascii="MinionPro-Regular" w:hAnsi="MinionPro-Regular" w:cs="MinionPro-Regular"/>
+          <w:b/>
+          <w:bCs/>
+          <w:sz w:val="20"/>
+          <w:szCs w:val="20"/>
+        </w:rPr>
+        <w:t>platform</w:t>
+      </w:r>
+      <w:r>
+        <w:rPr>
+          <w:rFonts w:ascii="MinionPro-Regular" w:hAnsi="MinionPro-Regular" w:cs="MinionPro-Regular"/>
+          <w:b/>
+          <w:bCs/>
+          <w:sz w:val="20"/>
+          <w:szCs w:val="20"/>
+        </w:rPr>
+        <w:t>-</w:t>
+      </w:r>
+      <w:r>
+        <w:rPr>
+          <w:rFonts w:ascii="MinionPro-Regular" w:hAnsi="MinionPro-Regular" w:cs="MinionPro-Regular"/>
+          <w:b/>
+          <w:bCs/>
+          <w:sz w:val="20"/>
+          <w:szCs w:val="20"/>
+        </w:rPr>
+        <w:t>independent fashion.</w:t>
+      </w:r>
+      <w:r>
+        <w:rPr>
+          <w:rFonts w:ascii="MinionPro-Regular" w:hAnsi="MinionPro-Regular" w:cs="MinionPro-Regular"/>
+          <w:sz w:val="20"/>
+          <w:szCs w:val="20"/>
+        </w:rPr>
+        <w:t xml:space="preserve"> Command-line arguments are available to a program in a</w:t>
+      </w:r>
+      <w:r>
+        <w:rPr>
+          <w:rFonts w:ascii="MinionPro-Regular" w:hAnsi="MinionPro-Regular" w:cs="MinionPro-Regular"/>
+          <w:sz w:val="20"/>
+          <w:szCs w:val="20"/>
+        </w:rPr>
+        <w:t xml:space="preserve"> </w:t>
+      </w:r>
+      <w:r>
+        <w:rPr>
+          <w:rFonts w:ascii="MinionPro-Regular" w:hAnsi="MinionPro-Regular" w:cs="MinionPro-Regular"/>
+          <w:sz w:val="20"/>
+          <w:szCs w:val="20"/>
+        </w:rPr>
+        <w:t xml:space="preserve">variable named </w:t>
+      </w:r>
+      <w:r>
+        <w:rPr>
+          <w:rFonts w:ascii="Consolas" w:hAnsi="Consolas" w:cs="Consolas"/>
+          <w:sz w:val="18"/>
+          <w:szCs w:val="18"/>
+        </w:rPr>
+        <w:t xml:space="preserve">Args </w:t>
+      </w:r>
+      <w:r>
+        <w:rPr>
+          <w:rFonts w:ascii="MinionPro-Regular" w:hAnsi="MinionPro-Regular" w:cs="MinionPro-Regular"/>
+          <w:sz w:val="20"/>
+          <w:szCs w:val="20"/>
+        </w:rPr>
+        <w:t xml:space="preserve">that is part of the </w:t>
+      </w:r>
+      <w:r>
+        <w:rPr>
+          <w:rFonts w:ascii="Consolas" w:hAnsi="Consolas" w:cs="Consolas"/>
+          <w:sz w:val="18"/>
+          <w:szCs w:val="18"/>
+        </w:rPr>
+        <w:t xml:space="preserve">os </w:t>
+      </w:r>
+      <w:r>
+        <w:rPr>
+          <w:rFonts w:ascii="MinionPro-Regular" w:hAnsi="MinionPro-Regular" w:cs="MinionPro-Regular"/>
+          <w:sz w:val="20"/>
+          <w:szCs w:val="20"/>
+        </w:rPr>
+        <w:t>package; thus</w:t>
+      </w:r>
+      <w:r>
+        <w:rPr>
+          <w:rFonts w:ascii="MinionPro-Regular" w:hAnsi="MinionPro-Regular" w:cs="MinionPro-Regular"/>
+          <w:sz w:val="20"/>
+          <w:szCs w:val="20"/>
+        </w:rPr>
+        <w:t>,</w:t>
+      </w:r>
+      <w:r>
+        <w:rPr>
+          <w:rFonts w:ascii="MinionPro-Regular" w:hAnsi="MinionPro-Regular" w:cs="MinionPro-Regular"/>
+          <w:sz w:val="20"/>
+          <w:szCs w:val="20"/>
+        </w:rPr>
+        <w:t xml:space="preserve"> its name anywhere outside the </w:t>
+      </w:r>
+      <w:r>
+        <w:rPr>
+          <w:rFonts w:ascii="Consolas" w:hAnsi="Consolas" w:cs="Consolas"/>
+          <w:sz w:val="18"/>
+          <w:szCs w:val="18"/>
+        </w:rPr>
+        <w:t>os</w:t>
+      </w:r>
+      <w:r>
+        <w:rPr>
+          <w:rFonts w:ascii="MinionPro-Regular" w:hAnsi="MinionPro-Regular" w:cs="MinionPro-Regular"/>
+          <w:sz w:val="20"/>
+          <w:szCs w:val="20"/>
+        </w:rPr>
+        <w:t xml:space="preserve"> </w:t>
+      </w:r>
+      <w:r>
+        <w:rPr>
+          <w:rFonts w:ascii="MinionPro-Regular" w:hAnsi="MinionPro-Regular" w:cs="MinionPro-Regular"/>
+          <w:sz w:val="20"/>
+          <w:szCs w:val="20"/>
+        </w:rPr>
+        <w:t xml:space="preserve">package is </w:t>
+      </w:r>
+      <w:r>
+        <w:rPr>
+          <w:rFonts w:ascii="Consolas" w:hAnsi="Consolas" w:cs="Consolas"/>
+          <w:sz w:val="18"/>
+          <w:szCs w:val="18"/>
+        </w:rPr>
+        <w:t>os.Args</w:t>
+      </w:r>
+      <w:r>
+        <w:rPr>
+          <w:rFonts w:ascii="MinionPro-Regular" w:hAnsi="MinionPro-Regular" w:cs="MinionPro-Regular"/>
+          <w:sz w:val="20"/>
+          <w:szCs w:val="20"/>
+        </w:rPr>
+        <w:t>.</w:t>
+      </w:r>
+    </w:p>
+    <w:p>
+      <w:pPr>
+        <w:autoSpaceDE w:val="0"/>
+        <w:autoSpaceDN w:val="0"/>
+        <w:adjustRightInd w:val="0"/>
+        <w:spacing w:after="0"/>
+        <w:rPr>
+          <w:rFonts w:ascii="MinionPro-Regular" w:hAnsi="MinionPro-Regular" w:cs="MinionPro-Regular"/>
+          <w:sz w:val="20"/>
+          <w:szCs w:val="20"/>
+        </w:rPr>
+      </w:pPr>
+    </w:p>
+    <w:p>
+      <w:pPr>
+        <w:autoSpaceDE w:val="0"/>
+        <w:autoSpaceDN w:val="0"/>
+        <w:adjustRightInd w:val="0"/>
+        <w:spacing w:after="0"/>
+        <w:rPr>
+          <w:rFonts w:ascii="MinionPro-Regular" w:hAnsi="MinionPro-Regular" w:cs="MinionPro-Regular"/>
+          <w:sz w:val="20"/>
+          <w:szCs w:val="20"/>
+        </w:rPr>
+      </w:pPr>
+      <w:r>
+        <w:rPr>
+          <w:rFonts w:ascii="MinionPro-Regular" w:hAnsi="MinionPro-Regular" w:cs="MinionPro-Regular"/>
+          <w:b/>
+          <w:bCs/>
+          <w:sz w:val="20"/>
+          <w:szCs w:val="20"/>
+        </w:rPr>
+        <w:t xml:space="preserve">The variable </w:t>
+      </w:r>
+      <w:r>
+        <w:rPr>
+          <w:rFonts w:ascii="Consolas" w:hAnsi="Consolas" w:cs="Consolas"/>
+          <w:b/>
+          <w:bCs/>
+          <w:sz w:val="18"/>
+          <w:szCs w:val="18"/>
+        </w:rPr>
+        <w:t xml:space="preserve">os.Args </w:t>
+      </w:r>
+      <w:r>
+        <w:rPr>
+          <w:rFonts w:ascii="MinionPro-Regular" w:hAnsi="MinionPro-Regular" w:cs="MinionPro-Regular"/>
+          <w:b/>
+          <w:bCs/>
+          <w:sz w:val="20"/>
+          <w:szCs w:val="20"/>
+        </w:rPr>
+        <w:t xml:space="preserve">is a </w:t>
+      </w:r>
+      <w:r>
+        <w:rPr>
+          <w:rFonts w:ascii="MinionPro-It" w:hAnsi="MinionPro-It" w:cs="MinionPro-It"/>
+          <w:b/>
+          <w:bCs/>
+          <w:sz w:val="20"/>
+          <w:szCs w:val="20"/>
+        </w:rPr>
+        <w:t xml:space="preserve">slice </w:t>
+      </w:r>
+      <w:r>
+        <w:rPr>
+          <w:rFonts w:ascii="MinionPro-Regular" w:hAnsi="MinionPro-Regular" w:cs="MinionPro-Regular"/>
+          <w:b/>
+          <w:bCs/>
+          <w:sz w:val="20"/>
+          <w:szCs w:val="20"/>
+        </w:rPr>
+        <w:t>of strings</w:t>
+      </w:r>
+      <w:r>
+        <w:rPr>
+          <w:rFonts w:ascii="MinionPro-Regular" w:hAnsi="MinionPro-Regular" w:cs="MinionPro-Regular"/>
+          <w:sz w:val="20"/>
+          <w:szCs w:val="20"/>
+        </w:rPr>
+        <w:t>. Slices are a fundamental notion in Go, and we’ll talk</w:t>
+      </w:r>
+    </w:p>
+    <w:p>
+      <w:pPr>
+        <w:autoSpaceDE w:val="0"/>
+        <w:autoSpaceDN w:val="0"/>
+        <w:adjustRightInd w:val="0"/>
+        <w:spacing w:after="0"/>
+        <w:rPr>
+          <w:rFonts w:ascii="MinionPro-Regular" w:hAnsi="MinionPro-Regular" w:cs="MinionPro-Regular"/>
+          <w:sz w:val="20"/>
+          <w:szCs w:val="20"/>
+        </w:rPr>
+      </w:pPr>
+      <w:r>
+        <w:rPr>
+          <w:rFonts w:ascii="MinionPro-Regular" w:hAnsi="MinionPro-Regular" w:cs="MinionPro-Regular"/>
+          <w:sz w:val="20"/>
+          <w:szCs w:val="20"/>
+        </w:rPr>
+        <w:t>a lot more about them soon. For now, think of a slice as a dynamically sized sequence</w:t>
+      </w:r>
+      <w:r>
+        <w:rPr>
+          <w:rFonts w:ascii="MinionPro-Regular" w:hAnsi="MinionPro-Regular" w:cs="MinionPro-Regular"/>
+          <w:sz w:val="20"/>
+          <w:szCs w:val="20"/>
+        </w:rPr>
+        <w:t xml:space="preserve"> “</w:t>
+      </w:r>
+      <w:r>
+        <w:rPr>
+          <w:rFonts w:ascii="Consolas" w:hAnsi="Consolas" w:cs="Consolas"/>
+          <w:sz w:val="18"/>
+          <w:szCs w:val="18"/>
+        </w:rPr>
+        <w:t>s</w:t>
+      </w:r>
+      <w:r>
+        <w:rPr>
+          <w:rFonts w:ascii="Consolas" w:hAnsi="Consolas" w:cs="Consolas"/>
+          <w:sz w:val="18"/>
+          <w:szCs w:val="18"/>
+        </w:rPr>
+        <w:t>”</w:t>
+      </w:r>
+      <w:r>
+        <w:rPr>
+          <w:rFonts w:ascii="Consolas" w:hAnsi="Consolas" w:cs="Consolas"/>
+          <w:sz w:val="18"/>
+          <w:szCs w:val="18"/>
+        </w:rPr>
+        <w:t xml:space="preserve"> </w:t>
+      </w:r>
+      <w:r>
+        <w:rPr>
+          <w:rFonts w:ascii="MinionPro-Regular" w:hAnsi="MinionPro-Regular" w:cs="MinionPro-Regular"/>
+          <w:sz w:val="20"/>
+          <w:szCs w:val="20"/>
+        </w:rPr>
+        <w:t>of</w:t>
+      </w:r>
+      <w:r>
+        <w:rPr>
+          <w:rFonts w:ascii="MinionPro-Regular" w:hAnsi="MinionPro-Regular" w:cs="MinionPro-Regular"/>
+          <w:sz w:val="20"/>
+          <w:szCs w:val="20"/>
+        </w:rPr>
+        <w:t xml:space="preserve"> </w:t>
+      </w:r>
+      <w:r>
+        <w:rPr>
+          <w:rFonts w:ascii="MinionPro-Regular" w:hAnsi="MinionPro-Regular" w:cs="MinionPro-Regular"/>
+          <w:sz w:val="20"/>
+          <w:szCs w:val="20"/>
+        </w:rPr>
+        <w:t xml:space="preserve">array elements where individual elements can be accessed as </w:t>
+      </w:r>
+      <w:r>
+        <w:rPr>
+          <w:rFonts w:ascii="Consolas" w:hAnsi="Consolas" w:cs="Consolas"/>
+          <w:sz w:val="18"/>
+          <w:szCs w:val="18"/>
+        </w:rPr>
+        <w:t xml:space="preserve">s[i] </w:t>
+      </w:r>
+      <w:r>
+        <w:rPr>
+          <w:rFonts w:ascii="MinionPro-Regular" w:hAnsi="MinionPro-Regular" w:cs="MinionPro-Regular"/>
+          <w:sz w:val="20"/>
+          <w:szCs w:val="20"/>
+        </w:rPr>
+        <w:t>and a contiguous subsequence</w:t>
+      </w:r>
+      <w:r>
+        <w:rPr>
+          <w:rFonts w:ascii="MinionPro-Regular" w:hAnsi="MinionPro-Regular" w:cs="MinionPro-Regular"/>
+          <w:sz w:val="20"/>
+          <w:szCs w:val="20"/>
+        </w:rPr>
+        <w:t xml:space="preserve"> </w:t>
+      </w:r>
+      <w:r>
+        <w:rPr>
+          <w:rFonts w:ascii="MinionPro-Regular" w:hAnsi="MinionPro-Regular" w:cs="MinionPro-Regular"/>
+          <w:sz w:val="20"/>
+          <w:szCs w:val="20"/>
+        </w:rPr>
+        <w:t xml:space="preserve">as </w:t>
+      </w:r>
+      <w:r>
+        <w:rPr>
+          <w:rFonts w:ascii="Consolas" w:hAnsi="Consolas" w:cs="Consolas"/>
+          <w:sz w:val="18"/>
+          <w:szCs w:val="18"/>
+        </w:rPr>
+        <w:t>s[m:n]</w:t>
+      </w:r>
+      <w:r>
+        <w:rPr>
+          <w:rFonts w:ascii="MinionPro-Regular" w:hAnsi="MinionPro-Regular" w:cs="MinionPro-Regular"/>
+          <w:sz w:val="20"/>
+          <w:szCs w:val="20"/>
+        </w:rPr>
+        <w:t xml:space="preserve">. The number of elements is given by </w:t>
+      </w:r>
+      <w:r>
+        <w:rPr>
+          <w:rFonts w:ascii="Consolas" w:hAnsi="Consolas" w:cs="Consolas"/>
+          <w:sz w:val="18"/>
+          <w:szCs w:val="18"/>
+        </w:rPr>
+        <w:t>len(s)</w:t>
+      </w:r>
+      <w:r>
+        <w:rPr>
+          <w:rFonts w:ascii="MinionPro-Regular" w:hAnsi="MinionPro-Regular" w:cs="MinionPro-Regular"/>
+          <w:sz w:val="20"/>
+          <w:szCs w:val="20"/>
+        </w:rPr>
+        <w:t>.</w:t>
+      </w:r>
+    </w:p>
+    <w:p>
+      <w:pPr>
+        <w:autoSpaceDE w:val="0"/>
+        <w:autoSpaceDN w:val="0"/>
+        <w:adjustRightInd w:val="0"/>
+        <w:spacing w:after="0"/>
+        <w:rPr>
+          <w:rFonts w:ascii="MinionPro-Regular" w:hAnsi="MinionPro-Regular" w:cs="MinionPro-Regular"/>
+          <w:sz w:val="20"/>
+          <w:szCs w:val="20"/>
+        </w:rPr>
+      </w:pPr>
+      <w:r>
+        <w:rPr>
+          <w:rFonts w:ascii="MinionPro-Regular" w:hAnsi="MinionPro-Regular" w:cs="MinionPro-Regular"/>
+          <w:sz w:val="20"/>
+          <w:szCs w:val="20"/>
+        </w:rPr>
+        <w:t>As in most other programming</w:t>
+      </w:r>
+      <w:r>
+        <w:rPr>
+          <w:rFonts w:ascii="MinionPro-Regular" w:hAnsi="MinionPro-Regular" w:cs="MinionPro-Regular"/>
+          <w:sz w:val="20"/>
+          <w:szCs w:val="20"/>
+        </w:rPr>
+        <w:t xml:space="preserve"> </w:t>
+      </w:r>
+      <w:r>
+        <w:rPr>
+          <w:rFonts w:ascii="MinionPro-Regular" w:hAnsi="MinionPro-Regular" w:cs="MinionPro-Regular"/>
+          <w:sz w:val="20"/>
+          <w:szCs w:val="20"/>
+        </w:rPr>
+        <w:t xml:space="preserve">languages, all indexing in Go uses </w:t>
+      </w:r>
+      <w:r>
+        <w:rPr>
+          <w:rFonts w:ascii="MinionPro-It" w:hAnsi="MinionPro-It" w:cs="MinionPro-It"/>
+          <w:sz w:val="20"/>
+          <w:szCs w:val="20"/>
+        </w:rPr>
+        <w:t xml:space="preserve">half-open </w:t>
+      </w:r>
+      <w:r>
+        <w:rPr>
+          <w:rFonts w:ascii="MinionPro-Regular" w:hAnsi="MinionPro-Regular" w:cs="MinionPro-Regular"/>
+          <w:sz w:val="20"/>
+          <w:szCs w:val="20"/>
+        </w:rPr>
+        <w:t>intervals that include the first index but</w:t>
+      </w:r>
+      <w:r>
+        <w:rPr>
+          <w:rFonts w:ascii="MinionPro-Regular" w:hAnsi="MinionPro-Regular" w:cs="MinionPro-Regular"/>
+          <w:sz w:val="20"/>
+          <w:szCs w:val="20"/>
+        </w:rPr>
+        <w:t xml:space="preserve"> </w:t>
+      </w:r>
+      <w:r>
+        <w:rPr>
+          <w:rFonts w:ascii="MinionPro-Regular" w:hAnsi="MinionPro-Regular" w:cs="MinionPro-Regular"/>
+          <w:sz w:val="20"/>
+          <w:szCs w:val="20"/>
+        </w:rPr>
+        <w:t xml:space="preserve">exclude the last, because it simplifies logic. For example, the slice </w:t>
+      </w:r>
+      <w:r>
+        <w:rPr>
+          <w:rFonts w:ascii="Consolas" w:hAnsi="Consolas" w:cs="Consolas"/>
+          <w:sz w:val="18"/>
+          <w:szCs w:val="18"/>
+        </w:rPr>
+        <w:t>s[m:n]</w:t>
+      </w:r>
+      <w:r>
+        <w:rPr>
+          <w:rFonts w:ascii="MinionPro-Regular" w:hAnsi="MinionPro-Regular" w:cs="MinionPro-Regular"/>
+          <w:sz w:val="20"/>
+          <w:szCs w:val="20"/>
+        </w:rPr>
+        <w:t>, where 0</w:t>
+      </w:r>
+      <w:r>
+        <w:rPr>
+          <w:rFonts w:ascii="MinionPro-Regular" w:hAnsi="MinionPro-Regular" w:cs="MinionPro-Regular"/>
+          <w:sz w:val="20"/>
+          <w:szCs w:val="20"/>
+        </w:rPr>
+        <w:t>&lt;=</w:t>
+      </w:r>
+      <w:r>
+        <w:rPr>
+          <w:rFonts w:ascii="Consolas" w:hAnsi="Consolas" w:cs="Consolas"/>
+          <w:sz w:val="18"/>
+          <w:szCs w:val="18"/>
+        </w:rPr>
+        <w:t>m</w:t>
+      </w:r>
+      <w:r>
+        <w:rPr>
+          <w:rFonts w:ascii="MinionPro-Regular" w:hAnsi="MinionPro-Regular" w:cs="MinionPro-Regular"/>
+          <w:sz w:val="20"/>
+          <w:szCs w:val="20"/>
+        </w:rPr>
+        <w:t>&lt;=</w:t>
+      </w:r>
+      <w:r>
+        <w:rPr>
+          <w:rFonts w:ascii="Consolas" w:hAnsi="Consolas" w:cs="Consolas"/>
+          <w:sz w:val="18"/>
+          <w:szCs w:val="18"/>
+        </w:rPr>
+        <w:t>n</w:t>
+      </w:r>
+      <w:r>
+        <w:rPr>
+          <w:rFonts w:ascii="MinionPro-Regular" w:hAnsi="MinionPro-Regular" w:cs="MinionPro-Regular"/>
+          <w:sz w:val="20"/>
+          <w:szCs w:val="20"/>
+        </w:rPr>
+        <w:t>&lt;=</w:t>
+      </w:r>
+      <w:r>
+        <w:rPr>
+          <w:rFonts w:ascii="Consolas" w:hAnsi="Consolas" w:cs="Consolas"/>
+          <w:sz w:val="18"/>
+          <w:szCs w:val="18"/>
+        </w:rPr>
+        <w:t>len(s)</w:t>
+      </w:r>
+      <w:r>
+        <w:rPr>
+          <w:rFonts w:ascii="MinionPro-Regular" w:hAnsi="MinionPro-Regular" w:cs="MinionPro-Regular"/>
+          <w:sz w:val="20"/>
+          <w:szCs w:val="20"/>
+        </w:rPr>
+        <w:t xml:space="preserve">, contains </w:t>
+      </w:r>
+      <w:r>
+        <w:rPr>
+          <w:rFonts w:ascii="Consolas" w:hAnsi="Consolas" w:cs="Consolas"/>
+          <w:sz w:val="18"/>
+          <w:szCs w:val="18"/>
+        </w:rPr>
+        <w:t>n</w:t>
+      </w:r>
+      <w:r>
+        <w:rPr>
+          <w:rFonts w:ascii="Consolas" w:hAnsi="Consolas" w:cs="Consolas"/>
+          <w:sz w:val="18"/>
+          <w:szCs w:val="18"/>
+        </w:rPr>
+        <w:t>-</w:t>
+      </w:r>
+      <w:r>
+        <w:rPr>
+          <w:rFonts w:ascii="Consolas" w:hAnsi="Consolas" w:cs="Consolas"/>
+          <w:sz w:val="18"/>
+          <w:szCs w:val="18"/>
+        </w:rPr>
+        <w:t>m</w:t>
+      </w:r>
+      <w:r>
+        <w:rPr>
+          <w:rFonts w:ascii="MinionPro-Regular" w:hAnsi="MinionPro-Regular" w:cs="MinionPro-Regular"/>
+          <w:sz w:val="20"/>
+          <w:szCs w:val="20"/>
+        </w:rPr>
+        <w:t xml:space="preserve"> </w:t>
+      </w:r>
+      <w:r>
+        <w:rPr>
+          <w:rFonts w:ascii="MinionPro-Regular" w:hAnsi="MinionPro-Regular" w:cs="MinionPro-Regular"/>
+          <w:sz w:val="20"/>
+          <w:szCs w:val="20"/>
+        </w:rPr>
+        <w:t>elements.</w:t>
+      </w:r>
+    </w:p>
+    <w:p>
+      <w:pPr>
+        <w:autoSpaceDE w:val="0"/>
+        <w:autoSpaceDN w:val="0"/>
+        <w:adjustRightInd w:val="0"/>
+        <w:spacing w:after="0"/>
+        <w:rPr>
+          <w:rFonts w:ascii="MinionPro-Regular" w:hAnsi="MinionPro-Regular" w:cs="MinionPro-Regular"/>
+          <w:sz w:val="20"/>
+          <w:szCs w:val="20"/>
+        </w:rPr>
+      </w:pPr>
+    </w:p>
+    <w:p>
+      <w:pPr>
+        <w:autoSpaceDE w:val="0"/>
+        <w:autoSpaceDN w:val="0"/>
+        <w:adjustRightInd w:val="0"/>
+        <w:spacing w:after="0"/>
+        <w:rPr>
+          <w:rFonts w:ascii="MinionPro-Regular" w:hAnsi="MinionPro-Regular" w:cs="MinionPro-Regular"/>
+          <w:b/>
+          <w:bCs/>
+          <w:sz w:val="20"/>
+          <w:szCs w:val="20"/>
+        </w:rPr>
+      </w:pPr>
+      <w:r>
+        <w:rPr>
+          <w:rFonts w:ascii="MinionPro-Regular" w:hAnsi="MinionPro-Regular" w:cs="MinionPro-Regular"/>
+          <w:b/>
+          <w:bCs/>
+          <w:sz w:val="20"/>
+          <w:szCs w:val="20"/>
+        </w:rPr>
+        <w:t xml:space="preserve">The first element of </w:t>
+      </w:r>
+      <w:r>
+        <w:rPr>
+          <w:rFonts w:ascii="Consolas" w:hAnsi="Consolas" w:cs="Consolas"/>
+          <w:b/>
+          <w:bCs/>
+          <w:sz w:val="18"/>
+          <w:szCs w:val="18"/>
+        </w:rPr>
+        <w:t>os.Args</w:t>
+      </w:r>
+      <w:r>
+        <w:rPr>
+          <w:rFonts w:ascii="MinionPro-Regular" w:hAnsi="MinionPro-Regular" w:cs="MinionPro-Regular"/>
+          <w:b/>
+          <w:bCs/>
+          <w:sz w:val="20"/>
+          <w:szCs w:val="20"/>
+        </w:rPr>
+        <w:t xml:space="preserve">, </w:t>
+      </w:r>
+      <w:r>
+        <w:rPr>
+          <w:rFonts w:ascii="Consolas" w:hAnsi="Consolas" w:cs="Consolas"/>
+          <w:b/>
+          <w:bCs/>
+          <w:sz w:val="18"/>
+          <w:szCs w:val="18"/>
+        </w:rPr>
+        <w:t>os.Args[0]</w:t>
+      </w:r>
+      <w:r>
+        <w:rPr>
+          <w:rFonts w:ascii="MinionPro-Regular" w:hAnsi="MinionPro-Regular" w:cs="MinionPro-Regular"/>
+          <w:b/>
+          <w:bCs/>
+          <w:sz w:val="20"/>
+          <w:szCs w:val="20"/>
+        </w:rPr>
+        <w:t>, is the name of the command itself; the other elements</w:t>
+      </w:r>
+    </w:p>
+    <w:p>
+      <w:pPr>
+        <w:autoSpaceDE w:val="0"/>
+        <w:autoSpaceDN w:val="0"/>
+        <w:adjustRightInd w:val="0"/>
+        <w:spacing w:after="0"/>
+        <w:rPr>
+          <w:rFonts w:ascii="MinionPro-Regular" w:hAnsi="MinionPro-Regular" w:cs="MinionPro-Regular"/>
+          <w:sz w:val="20"/>
+          <w:szCs w:val="20"/>
+        </w:rPr>
+      </w:pPr>
+      <w:r>
+        <w:rPr>
+          <w:rFonts w:ascii="MinionPro-Regular" w:hAnsi="MinionPro-Regular" w:cs="MinionPro-Regular"/>
+          <w:b/>
+          <w:bCs/>
+          <w:sz w:val="20"/>
+          <w:szCs w:val="20"/>
+        </w:rPr>
+        <w:t>are the arguments that were presented to the program when it started execution</w:t>
+      </w:r>
+      <w:r>
+        <w:rPr>
+          <w:rFonts w:ascii="MinionPro-Regular" w:hAnsi="MinionPro-Regular" w:cs="MinionPro-Regular"/>
+          <w:sz w:val="20"/>
+          <w:szCs w:val="20"/>
+        </w:rPr>
+        <w:t>. A</w:t>
+      </w:r>
+      <w:r>
+        <w:rPr>
+          <w:rFonts w:ascii="MinionPro-Regular" w:hAnsi="MinionPro-Regular" w:cs="MinionPro-Regular"/>
+          <w:sz w:val="20"/>
+          <w:szCs w:val="20"/>
+        </w:rPr>
+        <w:t xml:space="preserve"> </w:t>
+      </w:r>
+      <w:r>
+        <w:rPr>
+          <w:rFonts w:ascii="MinionPro-Regular" w:hAnsi="MinionPro-Regular" w:cs="MinionPro-Regular"/>
+          <w:sz w:val="20"/>
+          <w:szCs w:val="20"/>
+        </w:rPr>
+        <w:t xml:space="preserve">slice expression of the form </w:t>
+      </w:r>
+      <w:r>
+        <w:rPr>
+          <w:rFonts w:ascii="Consolas" w:hAnsi="Consolas" w:cs="Consolas"/>
+          <w:sz w:val="18"/>
+          <w:szCs w:val="18"/>
+        </w:rPr>
+        <w:t xml:space="preserve">s[m:n] </w:t>
+      </w:r>
+      <w:r>
+        <w:rPr>
+          <w:rFonts w:ascii="MinionPro-Regular" w:hAnsi="MinionPro-Regular" w:cs="MinionPro-Regular"/>
+          <w:sz w:val="20"/>
+          <w:szCs w:val="20"/>
+        </w:rPr>
+        <w:t xml:space="preserve">yields a slice that refers to elements </w:t>
+      </w:r>
+      <w:r>
+        <w:rPr>
+          <w:rFonts w:ascii="Consolas" w:hAnsi="Consolas" w:cs="Consolas"/>
+          <w:sz w:val="18"/>
+          <w:szCs w:val="18"/>
+        </w:rPr>
+        <w:t xml:space="preserve">m </w:t>
+      </w:r>
+      <w:r>
+        <w:rPr>
+          <w:rFonts w:ascii="MinionPro-Regular" w:hAnsi="MinionPro-Regular" w:cs="MinionPro-Regular"/>
+          <w:sz w:val="20"/>
+          <w:szCs w:val="20"/>
+        </w:rPr>
+        <w:t xml:space="preserve">through </w:t>
+      </w:r>
+      <w:r>
+        <w:rPr>
+          <w:rFonts w:ascii="Consolas" w:hAnsi="Consolas" w:cs="Consolas"/>
+          <w:sz w:val="18"/>
+          <w:szCs w:val="18"/>
+        </w:rPr>
+        <w:t>n</w:t>
+      </w:r>
+      <w:r>
+        <w:rPr>
+          <w:rFonts w:ascii="Consolas" w:hAnsi="Consolas" w:cs="Consolas"/>
+          <w:sz w:val="18"/>
+          <w:szCs w:val="18"/>
+        </w:rPr>
+        <w:t>-</w:t>
+      </w:r>
+      <w:r>
+        <w:rPr>
+          <w:rFonts w:ascii="Consolas" w:hAnsi="Consolas" w:cs="Consolas"/>
+          <w:sz w:val="18"/>
+          <w:szCs w:val="18"/>
+        </w:rPr>
+        <w:t>1</w:t>
+      </w:r>
+      <w:r>
+        <w:rPr>
+          <w:rFonts w:ascii="MinionPro-Regular" w:hAnsi="MinionPro-Regular" w:cs="MinionPro-Regular"/>
+          <w:sz w:val="20"/>
+          <w:szCs w:val="20"/>
+        </w:rPr>
+        <w:t>,</w:t>
+      </w:r>
+      <w:r>
+        <w:rPr>
+          <w:rFonts w:ascii="MinionPro-Regular" w:hAnsi="MinionPro-Regular" w:cs="MinionPro-Regular"/>
+          <w:sz w:val="20"/>
+          <w:szCs w:val="20"/>
+        </w:rPr>
+        <w:t xml:space="preserve"> </w:t>
+      </w:r>
+      <w:r>
+        <w:rPr>
+          <w:rFonts w:ascii="MinionPro-Regular" w:hAnsi="MinionPro-Regular" w:cs="MinionPro-Regular"/>
+          <w:sz w:val="20"/>
+          <w:szCs w:val="20"/>
+        </w:rPr>
+        <w:t>so the</w:t>
+      </w:r>
+      <w:r>
+        <w:rPr>
+          <w:rFonts w:ascii="MinionPro-Regular" w:hAnsi="MinionPro-Regular" w:cs="MinionPro-Regular"/>
+          <w:sz w:val="20"/>
+          <w:szCs w:val="20"/>
+        </w:rPr>
+        <w:t xml:space="preserve"> </w:t>
+      </w:r>
+      <w:r>
+        <w:rPr>
+          <w:rFonts w:ascii="MinionPro-Regular" w:hAnsi="MinionPro-Regular" w:cs="MinionPro-Regular"/>
+          <w:sz w:val="20"/>
+          <w:szCs w:val="20"/>
+        </w:rPr>
+        <w:t xml:space="preserve">elements we need for our next example are those in the slice </w:t>
+      </w:r>
+      <w:r>
+        <w:rPr>
+          <w:rFonts w:ascii="Consolas" w:hAnsi="Consolas" w:cs="Consolas"/>
+          <w:sz w:val="18"/>
+          <w:szCs w:val="18"/>
+        </w:rPr>
+        <w:t>os.Args[1:len(os.Args)]</w:t>
+      </w:r>
+      <w:r>
+        <w:rPr>
+          <w:rFonts w:ascii="MinionPro-Regular" w:hAnsi="MinionPro-Regular" w:cs="MinionPro-Regular"/>
+          <w:sz w:val="20"/>
+          <w:szCs w:val="20"/>
+        </w:rPr>
+        <w:t xml:space="preserve">. </w:t>
+      </w:r>
+      <w:r>
+        <w:rPr>
+          <w:rFonts w:ascii="MinionPro-Regular" w:hAnsi="MinionPro-Regular" w:cs="MinionPro-Regular"/>
+          <w:b/>
+          <w:bCs/>
+          <w:sz w:val="20"/>
+          <w:szCs w:val="20"/>
+        </w:rPr>
+        <w:t xml:space="preserve">If </w:t>
+      </w:r>
+      <w:r>
+        <w:rPr>
+          <w:rFonts w:ascii="Consolas" w:hAnsi="Consolas" w:cs="Consolas"/>
+          <w:b/>
+          <w:bCs/>
+          <w:sz w:val="18"/>
+          <w:szCs w:val="18"/>
+        </w:rPr>
+        <w:t>m</w:t>
+      </w:r>
+      <w:r>
+        <w:rPr>
+          <w:rFonts w:ascii="MinionPro-Regular" w:hAnsi="MinionPro-Regular" w:cs="MinionPro-Regular"/>
+          <w:b/>
+          <w:bCs/>
+          <w:sz w:val="20"/>
+          <w:szCs w:val="20"/>
+        </w:rPr>
+        <w:t xml:space="preserve"> </w:t>
+      </w:r>
+      <w:r>
+        <w:rPr>
+          <w:rFonts w:ascii="MinionPro-Regular" w:hAnsi="MinionPro-Regular" w:cs="MinionPro-Regular"/>
+          <w:b/>
+          <w:bCs/>
+          <w:sz w:val="20"/>
+          <w:szCs w:val="20"/>
+        </w:rPr>
+        <w:t xml:space="preserve">or </w:t>
+      </w:r>
+      <w:r>
+        <w:rPr>
+          <w:rFonts w:ascii="Consolas" w:hAnsi="Consolas" w:cs="Consolas"/>
+          <w:b/>
+          <w:bCs/>
+          <w:sz w:val="18"/>
+          <w:szCs w:val="18"/>
+        </w:rPr>
+        <w:t xml:space="preserve">n </w:t>
+      </w:r>
+      <w:r>
+        <w:rPr>
+          <w:rFonts w:ascii="MinionPro-Regular" w:hAnsi="MinionPro-Regular" w:cs="MinionPro-Regular"/>
+          <w:b/>
+          <w:bCs/>
+          <w:sz w:val="20"/>
+          <w:szCs w:val="20"/>
+        </w:rPr>
+        <w:t xml:space="preserve">is omitted, it defaults to 0 or </w:t>
+      </w:r>
+      <w:r>
+        <w:rPr>
+          <w:rFonts w:ascii="Consolas" w:hAnsi="Consolas" w:cs="Consolas"/>
+          <w:b/>
+          <w:bCs/>
+          <w:sz w:val="18"/>
+          <w:szCs w:val="18"/>
+        </w:rPr>
+        <w:t xml:space="preserve">len(s) </w:t>
+      </w:r>
+      <w:r>
+        <w:rPr>
+          <w:rFonts w:ascii="MinionPro-Regular" w:hAnsi="MinionPro-Regular" w:cs="MinionPro-Regular"/>
+          <w:b/>
+          <w:bCs/>
+          <w:sz w:val="20"/>
+          <w:szCs w:val="20"/>
+        </w:rPr>
+        <w:t>respectively</w:t>
+      </w:r>
+      <w:r>
+        <w:rPr>
+          <w:rFonts w:ascii="MinionPro-Regular" w:hAnsi="MinionPro-Regular" w:cs="MinionPro-Regular"/>
+          <w:sz w:val="20"/>
+          <w:szCs w:val="20"/>
+        </w:rPr>
+        <w:t>, so we can abbreviate the desired slice as</w:t>
+      </w:r>
+      <w:r>
+        <w:rPr>
+          <w:rFonts w:ascii="MinionPro-Regular" w:hAnsi="MinionPro-Regular" w:cs="MinionPro-Regular"/>
+          <w:sz w:val="20"/>
+          <w:szCs w:val="20"/>
+        </w:rPr>
+        <w:t xml:space="preserve"> </w:t>
+      </w:r>
+      <w:r>
+        <w:rPr>
+          <w:rFonts w:ascii="Consolas" w:hAnsi="Consolas" w:cs="Consolas"/>
+          <w:sz w:val="18"/>
+          <w:szCs w:val="18"/>
+        </w:rPr>
+        <w:t>os.Args[1:]</w:t>
+      </w:r>
+      <w:r>
+        <w:rPr>
+          <w:rFonts w:ascii="MinionPro-Regular" w:hAnsi="MinionPro-Regular" w:cs="MinionPro-Regular"/>
+          <w:sz w:val="20"/>
+          <w:szCs w:val="20"/>
+        </w:rPr>
+        <w:t>.</w:t>
+      </w:r>
+    </w:p>
+    <w:p>
+      <w:pPr>
+        <w:autoSpaceDE w:val="0"/>
+        <w:autoSpaceDN w:val="0"/>
+        <w:adjustRightInd w:val="0"/>
+        <w:spacing w:after="0"/>
+        <w:rPr>
+          <w:rFonts w:ascii="MinionPro-Regular" w:hAnsi="MinionPro-Regular" w:cs="MinionPro-Regular"/>
+          <w:sz w:val="20"/>
+          <w:szCs w:val="20"/>
+        </w:rPr>
+      </w:pPr>
+      <w:r>
+        <w:rPr>
+          <w:rFonts w:ascii="MinionPro-Regular" w:hAnsi="MinionPro-Regular" w:cs="MinionPro-Regular"/>
+          <w:sz w:val="20"/>
+          <w:szCs w:val="20"/>
+        </w:rPr>
+        <w:lastRenderedPageBreak/>
+        <w:t xml:space="preserve">Here’s an implementation of the Unix </w:t>
+      </w:r>
+      <w:r>
+        <w:rPr>
+          <w:rFonts w:ascii="Consolas" w:hAnsi="Consolas" w:cs="Consolas"/>
+          <w:sz w:val="18"/>
+          <w:szCs w:val="18"/>
+        </w:rPr>
+        <w:t xml:space="preserve">echo </w:t>
+      </w:r>
+      <w:r>
+        <w:rPr>
+          <w:rFonts w:ascii="MinionPro-Regular" w:hAnsi="MinionPro-Regular" w:cs="MinionPro-Regular"/>
+          <w:sz w:val="20"/>
+          <w:szCs w:val="20"/>
+        </w:rPr>
+        <w:t>command, which prints its command-line arguments</w:t>
+      </w:r>
+      <w:r>
+        <w:rPr>
+          <w:rFonts w:ascii="MinionPro-Regular" w:hAnsi="MinionPro-Regular" w:cs="MinionPro-Regular"/>
+          <w:sz w:val="20"/>
+          <w:szCs w:val="20"/>
+        </w:rPr>
+        <w:t xml:space="preserve"> </w:t>
+      </w:r>
+      <w:r>
+        <w:rPr>
+          <w:rFonts w:ascii="MinionPro-Regular" w:hAnsi="MinionPro-Regular" w:cs="MinionPro-Regular"/>
+          <w:sz w:val="20"/>
+          <w:szCs w:val="20"/>
+        </w:rPr>
+        <w:t>on a single line.</w:t>
+      </w:r>
+    </w:p>
+    <w:p>
+      <w:pPr>
+        <w:autoSpaceDE w:val="0"/>
+        <w:autoSpaceDN w:val="0"/>
+        <w:adjustRightInd w:val="0"/>
+        <w:spacing w:after="0"/>
+        <w:rPr>
+          <w:rFonts w:ascii="MinionPro-Regular" w:hAnsi="MinionPro-Regular" w:cs="MinionPro-Regular"/>
+          <w:sz w:val="20"/>
+          <w:szCs w:val="20"/>
+        </w:rPr>
+      </w:pPr>
+      <w:r>
+        <w:rPr>
+          <w:rFonts w:ascii="MinionPro-Regular" w:hAnsi="MinionPro-Regular" w:cs="MinionPro-Regular"/>
+          <w:sz w:val="20"/>
+          <w:szCs w:val="20"/>
+        </w:rPr>
+        <w:t>It imports two packages, which are given as a parenthesized list rather</w:t>
+      </w:r>
+      <w:r>
+        <w:rPr>
+          <w:rFonts w:ascii="MinionPro-Regular" w:hAnsi="MinionPro-Regular" w:cs="MinionPro-Regular"/>
+          <w:sz w:val="20"/>
+          <w:szCs w:val="20"/>
+        </w:rPr>
+        <w:t xml:space="preserve"> </w:t>
+      </w:r>
+      <w:r>
+        <w:rPr>
+          <w:rFonts w:ascii="MinionPro-Regular" w:hAnsi="MinionPro-Regular" w:cs="MinionPro-Regular"/>
+          <w:sz w:val="20"/>
+          <w:szCs w:val="20"/>
+        </w:rPr>
+        <w:t xml:space="preserve">than as individual </w:t>
+      </w:r>
+      <w:r>
+        <w:rPr>
+          <w:rFonts w:ascii="Consolas" w:hAnsi="Consolas" w:cs="Consolas"/>
+          <w:sz w:val="18"/>
+          <w:szCs w:val="18"/>
+        </w:rPr>
+        <w:t xml:space="preserve">import </w:t>
+      </w:r>
+      <w:r>
+        <w:rPr>
+          <w:rFonts w:ascii="MinionPro-Regular" w:hAnsi="MinionPro-Regular" w:cs="MinionPro-Regular"/>
+          <w:sz w:val="20"/>
+          <w:szCs w:val="20"/>
+        </w:rPr>
+        <w:t xml:space="preserve">declarations. Either form is legal, but </w:t>
+      </w:r>
+      <w:r>
+        <w:rPr>
+          <w:rFonts w:ascii="MinionPro-Regular" w:hAnsi="MinionPro-Regular" w:cs="MinionPro-Regular"/>
+          <w:b/>
+          <w:bCs/>
+          <w:sz w:val="20"/>
+          <w:szCs w:val="20"/>
+        </w:rPr>
+        <w:t>conventionally the list form is</w:t>
+      </w:r>
+      <w:r>
+        <w:rPr>
+          <w:rFonts w:ascii="MinionPro-Regular" w:hAnsi="MinionPro-Regular" w:cs="MinionPro-Regular"/>
+          <w:b/>
+          <w:bCs/>
+          <w:sz w:val="20"/>
+          <w:szCs w:val="20"/>
+        </w:rPr>
+        <w:t xml:space="preserve"> </w:t>
+      </w:r>
+      <w:r>
+        <w:rPr>
+          <w:rFonts w:ascii="MinionPro-Regular" w:hAnsi="MinionPro-Regular" w:cs="MinionPro-Regular"/>
+          <w:b/>
+          <w:bCs/>
+          <w:sz w:val="20"/>
+          <w:szCs w:val="20"/>
+        </w:rPr>
+        <w:t>used</w:t>
+      </w:r>
+      <w:r>
+        <w:rPr>
+          <w:rFonts w:ascii="MinionPro-Regular" w:hAnsi="MinionPro-Regular" w:cs="MinionPro-Regular"/>
+          <w:sz w:val="20"/>
+          <w:szCs w:val="20"/>
+        </w:rPr>
+        <w:t xml:space="preserve">. The order of imports doesn’t matter; </w:t>
+      </w:r>
+      <w:r>
+        <w:rPr>
+          <w:rFonts w:ascii="MinionPro-Regular" w:hAnsi="MinionPro-Regular" w:cs="MinionPro-Regular"/>
+          <w:b/>
+          <w:bCs/>
+          <w:sz w:val="20"/>
+          <w:szCs w:val="20"/>
+        </w:rPr>
+        <w:t xml:space="preserve">the </w:t>
+      </w:r>
+      <w:r>
+        <w:rPr>
+          <w:rFonts w:ascii="Consolas" w:hAnsi="Consolas" w:cs="Consolas"/>
+          <w:b/>
+          <w:bCs/>
+          <w:sz w:val="18"/>
+          <w:szCs w:val="18"/>
+        </w:rPr>
+        <w:t xml:space="preserve">gofmt </w:t>
+      </w:r>
+      <w:r>
+        <w:rPr>
+          <w:rFonts w:ascii="MinionPro-Regular" w:hAnsi="MinionPro-Regular" w:cs="MinionPro-Regular"/>
+          <w:b/>
+          <w:bCs/>
+          <w:sz w:val="20"/>
+          <w:szCs w:val="20"/>
+        </w:rPr>
+        <w:t>tool sorts the package names into</w:t>
+      </w:r>
+      <w:r>
+        <w:rPr>
+          <w:rFonts w:ascii="MinionPro-Regular" w:hAnsi="MinionPro-Regular" w:cs="MinionPro-Regular"/>
+          <w:b/>
+          <w:bCs/>
+          <w:sz w:val="20"/>
+          <w:szCs w:val="20"/>
+        </w:rPr>
+        <w:t xml:space="preserve"> </w:t>
+      </w:r>
+      <w:r>
+        <w:rPr>
+          <w:rFonts w:ascii="MinionPro-Regular" w:hAnsi="MinionPro-Regular" w:cs="MinionPro-Regular"/>
+          <w:b/>
+          <w:bCs/>
+          <w:sz w:val="20"/>
+          <w:szCs w:val="20"/>
+        </w:rPr>
+        <w:t>alphabetical order</w:t>
+      </w:r>
+      <w:r>
+        <w:rPr>
+          <w:rFonts w:ascii="MinionPro-Regular" w:hAnsi="MinionPro-Regular" w:cs="MinionPro-Regular"/>
+          <w:sz w:val="20"/>
+          <w:szCs w:val="20"/>
+        </w:rPr>
+        <w:t xml:space="preserve">. </w:t>
+      </w:r>
+    </w:p>
+    <w:p>
+      <w:pPr>
+        <w:autoSpaceDE w:val="0"/>
+        <w:autoSpaceDN w:val="0"/>
+        <w:adjustRightInd w:val="0"/>
+        <w:spacing w:after="0"/>
+        <w:rPr>
+          <w:rFonts w:ascii="Consolas" w:hAnsi="Consolas" w:cs="Consolas"/>
+          <w:sz w:val="15"/>
+          <w:szCs w:val="15"/>
+        </w:rPr>
+      </w:pPr>
+      <w:r>
+        <w:rPr>
+          <w:rFonts w:ascii="Consolas" w:hAnsi="Consolas" w:cs="Consolas"/>
+          <w:sz w:val="15"/>
+          <w:szCs w:val="15"/>
+        </w:rPr>
+        <w:t>gopl.io/ch1/echo1</w:t>
+      </w:r>
+    </w:p>
+    <w:p>
+      <w:pPr>
+        <w:autoSpaceDE w:val="0"/>
+        <w:autoSpaceDN w:val="0"/>
+        <w:adjustRightInd w:val="0"/>
+        <w:spacing w:after="0"/>
+        <w:rPr>
+          <w:rFonts w:ascii="Consolas" w:hAnsi="Consolas" w:cs="Consolas"/>
+          <w:sz w:val="17"/>
+          <w:szCs w:val="17"/>
+        </w:rPr>
+      </w:pPr>
+      <w:r>
+        <w:rPr>
+          <w:rFonts w:ascii="Consolas" w:hAnsi="Consolas" w:cs="Consolas"/>
+          <w:sz w:val="17"/>
+          <w:szCs w:val="17"/>
+        </w:rPr>
+        <w:t>// Echo1 prints its commandline</w:t>
+      </w:r>
+      <w:r>
+        <w:rPr>
+          <w:rFonts w:ascii="Consolas" w:hAnsi="Consolas" w:cs="Consolas"/>
+          <w:sz w:val="17"/>
+          <w:szCs w:val="17"/>
+        </w:rPr>
+        <w:t xml:space="preserve"> </w:t>
+      </w:r>
+      <w:r>
+        <w:rPr>
+          <w:rFonts w:ascii="Consolas" w:hAnsi="Consolas" w:cs="Consolas"/>
+          <w:sz w:val="17"/>
+          <w:szCs w:val="17"/>
+        </w:rPr>
+        <w:t>arguments.</w:t>
+      </w:r>
+    </w:p>
+    <w:p>
+      <w:pPr>
+        <w:autoSpaceDE w:val="0"/>
+        <w:autoSpaceDN w:val="0"/>
+        <w:adjustRightInd w:val="0"/>
+        <w:spacing w:after="0"/>
+        <w:rPr>
+          <w:rFonts w:ascii="Consolas" w:hAnsi="Consolas" w:cs="Consolas"/>
+          <w:sz w:val="17"/>
+          <w:szCs w:val="17"/>
+        </w:rPr>
+      </w:pPr>
+    </w:p>
+    <w:p>
+      <w:pPr>
+        <w:autoSpaceDE w:val="0"/>
+        <w:autoSpaceDN w:val="0"/>
+        <w:adjustRightInd w:val="0"/>
+        <w:spacing w:after="0"/>
+        <w:rPr>
+          <w:rFonts w:ascii="Consolas" w:hAnsi="Consolas" w:cs="Consolas"/>
+          <w:sz w:val="17"/>
+          <w:szCs w:val="17"/>
+        </w:rPr>
+      </w:pPr>
+      <w:r>
+        <w:rPr>
+          <w:rFonts w:ascii="Consolas" w:hAnsi="Consolas" w:cs="Consolas"/>
+          <w:sz w:val="17"/>
+          <w:szCs w:val="17"/>
+        </w:rPr>
+        <w:t>package main</w:t>
+      </w:r>
+    </w:p>
+    <w:p>
+      <w:pPr>
+        <w:autoSpaceDE w:val="0"/>
+        <w:autoSpaceDN w:val="0"/>
+        <w:adjustRightInd w:val="0"/>
+        <w:spacing w:after="0"/>
+        <w:rPr>
+          <w:rFonts w:ascii="Consolas" w:hAnsi="Consolas" w:cs="Consolas"/>
+          <w:sz w:val="17"/>
+          <w:szCs w:val="17"/>
+        </w:rPr>
+      </w:pPr>
+      <w:r>
+        <w:rPr>
+          <w:rFonts w:ascii="Consolas" w:hAnsi="Consolas" w:cs="Consolas"/>
+          <w:sz w:val="17"/>
+          <w:szCs w:val="17"/>
+        </w:rPr>
+        <w:t>import (</w:t>
+      </w:r>
+    </w:p>
+    <w:p>
+      <w:pPr>
+        <w:autoSpaceDE w:val="0"/>
+        <w:autoSpaceDN w:val="0"/>
+        <w:adjustRightInd w:val="0"/>
+        <w:spacing w:after="0"/>
+        <w:rPr>
+          <w:rFonts w:ascii="Consolas" w:hAnsi="Consolas" w:cs="Consolas"/>
+          <w:sz w:val="17"/>
+          <w:szCs w:val="17"/>
+        </w:rPr>
+      </w:pPr>
+      <w:r>
+        <w:rPr>
+          <w:rFonts w:ascii="Consolas" w:hAnsi="Consolas" w:cs="Consolas"/>
+          <w:sz w:val="17"/>
+          <w:szCs w:val="17"/>
+        </w:rPr>
+        <w:t>"fmt"</w:t>
+      </w:r>
+    </w:p>
+    <w:p>
+      <w:pPr>
+        <w:autoSpaceDE w:val="0"/>
+        <w:autoSpaceDN w:val="0"/>
+        <w:adjustRightInd w:val="0"/>
+        <w:spacing w:after="0"/>
+        <w:rPr>
+          <w:rFonts w:ascii="Consolas" w:hAnsi="Consolas" w:cs="Consolas"/>
+          <w:sz w:val="17"/>
+          <w:szCs w:val="17"/>
+        </w:rPr>
+      </w:pPr>
+      <w:r>
+        <w:rPr>
+          <w:rFonts w:ascii="Consolas" w:hAnsi="Consolas" w:cs="Consolas"/>
+          <w:sz w:val="17"/>
+          <w:szCs w:val="17"/>
+        </w:rPr>
+        <w:t>"os"</w:t>
+      </w:r>
+    </w:p>
+    <w:p>
+      <w:pPr>
+        <w:autoSpaceDE w:val="0"/>
+        <w:autoSpaceDN w:val="0"/>
+        <w:adjustRightInd w:val="0"/>
+        <w:spacing w:after="0"/>
+        <w:rPr>
+          <w:rFonts w:ascii="Consolas" w:hAnsi="Consolas" w:cs="Consolas"/>
+          <w:sz w:val="17"/>
+          <w:szCs w:val="17"/>
+        </w:rPr>
+      </w:pPr>
+      <w:r>
+        <w:rPr>
+          <w:rFonts w:ascii="Consolas" w:hAnsi="Consolas" w:cs="Consolas"/>
+          <w:sz w:val="17"/>
+          <w:szCs w:val="17"/>
+        </w:rPr>
+        <w:t>)</w:t>
+      </w:r>
+    </w:p>
+    <w:p>
+      <w:pPr>
+        <w:autoSpaceDE w:val="0"/>
+        <w:autoSpaceDN w:val="0"/>
+        <w:adjustRightInd w:val="0"/>
+        <w:spacing w:after="0"/>
+        <w:rPr>
+          <w:rFonts w:ascii="Consolas" w:hAnsi="Consolas" w:cs="Consolas"/>
+          <w:sz w:val="17"/>
+          <w:szCs w:val="17"/>
+        </w:rPr>
+      </w:pPr>
+      <w:r>
+        <w:rPr>
+          <w:rFonts w:ascii="Consolas" w:hAnsi="Consolas" w:cs="Consolas"/>
+          <w:sz w:val="17"/>
+          <w:szCs w:val="17"/>
+        </w:rPr>
+        <w:t>func main() {</w:t>
+      </w:r>
+    </w:p>
+    <w:p>
+      <w:pPr>
+        <w:autoSpaceDE w:val="0"/>
+        <w:autoSpaceDN w:val="0"/>
+        <w:adjustRightInd w:val="0"/>
+        <w:spacing w:after="0"/>
+        <w:rPr>
+          <w:rFonts w:ascii="Consolas" w:hAnsi="Consolas" w:cs="Consolas"/>
+          <w:sz w:val="17"/>
+          <w:szCs w:val="17"/>
+        </w:rPr>
+      </w:pPr>
+      <w:r>
+        <w:rPr>
+          <w:rFonts w:ascii="Consolas" w:hAnsi="Consolas" w:cs="Consolas"/>
+          <w:sz w:val="17"/>
+          <w:szCs w:val="17"/>
+        </w:rPr>
+        <w:t>var s, sep string</w:t>
+      </w:r>
+    </w:p>
+    <w:p>
+      <w:pPr>
+        <w:autoSpaceDE w:val="0"/>
+        <w:autoSpaceDN w:val="0"/>
+        <w:adjustRightInd w:val="0"/>
+        <w:spacing w:after="0"/>
+        <w:rPr>
+          <w:rFonts w:ascii="Consolas" w:hAnsi="Consolas" w:cs="Consolas"/>
+          <w:sz w:val="17"/>
+          <w:szCs w:val="17"/>
+        </w:rPr>
+      </w:pPr>
+    </w:p>
+    <w:p>
+      <w:pPr>
+        <w:autoSpaceDE w:val="0"/>
+        <w:autoSpaceDN w:val="0"/>
+        <w:adjustRightInd w:val="0"/>
+        <w:spacing w:after="0"/>
+        <w:rPr>
+          <w:rFonts w:ascii="Consolas" w:hAnsi="Consolas" w:cs="Consolas"/>
+          <w:sz w:val="17"/>
+          <w:szCs w:val="17"/>
+        </w:rPr>
+      </w:pPr>
+      <w:r>
+        <w:rPr>
+          <w:rFonts w:ascii="Consolas" w:hAnsi="Consolas" w:cs="Consolas"/>
+          <w:sz w:val="17"/>
+          <w:szCs w:val="17"/>
+        </w:rPr>
+        <w:t>for i := 1; i &lt; len(os.Args); i++ {</w:t>
+      </w:r>
+    </w:p>
+    <w:p>
+      <w:pPr>
+        <w:autoSpaceDE w:val="0"/>
+        <w:autoSpaceDN w:val="0"/>
+        <w:adjustRightInd w:val="0"/>
+        <w:spacing w:after="0"/>
+        <w:rPr>
+          <w:rFonts w:ascii="Consolas" w:hAnsi="Consolas" w:cs="Consolas"/>
+          <w:sz w:val="17"/>
+          <w:szCs w:val="17"/>
+        </w:rPr>
+      </w:pPr>
+      <w:r>
+        <w:rPr>
+          <w:rFonts w:ascii="Consolas" w:hAnsi="Consolas" w:cs="Consolas"/>
+          <w:sz w:val="17"/>
+          <w:szCs w:val="17"/>
+        </w:rPr>
+        <w:t>s += sep + os.Args[i]</w:t>
+      </w:r>
+    </w:p>
+    <w:p>
+      <w:pPr>
+        <w:autoSpaceDE w:val="0"/>
+        <w:autoSpaceDN w:val="0"/>
+        <w:adjustRightInd w:val="0"/>
+        <w:spacing w:after="0"/>
+        <w:rPr>
+          <w:rFonts w:ascii="Consolas" w:hAnsi="Consolas" w:cs="Consolas"/>
+          <w:sz w:val="17"/>
+          <w:szCs w:val="17"/>
+        </w:rPr>
+      </w:pPr>
+      <w:r>
+        <w:rPr>
+          <w:rFonts w:ascii="Consolas" w:hAnsi="Consolas" w:cs="Consolas"/>
+          <w:sz w:val="17"/>
+          <w:szCs w:val="17"/>
+        </w:rPr>
+        <w:t>sep = " "</w:t>
+      </w:r>
+    </w:p>
+    <w:p>
+      <w:pPr>
+        <w:autoSpaceDE w:val="0"/>
+        <w:autoSpaceDN w:val="0"/>
+        <w:adjustRightInd w:val="0"/>
+        <w:spacing w:after="0"/>
+        <w:rPr>
+          <w:rFonts w:ascii="Consolas" w:hAnsi="Consolas" w:cs="Consolas"/>
+          <w:sz w:val="17"/>
+          <w:szCs w:val="17"/>
+        </w:rPr>
+      </w:pPr>
+      <w:r>
+        <w:rPr>
+          <w:rFonts w:ascii="Consolas" w:hAnsi="Consolas" w:cs="Consolas"/>
+          <w:sz w:val="17"/>
+          <w:szCs w:val="17"/>
+        </w:rPr>
+        <w:t>}</w:t>
+      </w:r>
+    </w:p>
+    <w:p>
+      <w:pPr>
+        <w:autoSpaceDE w:val="0"/>
+        <w:autoSpaceDN w:val="0"/>
+        <w:adjustRightInd w:val="0"/>
+        <w:spacing w:after="0"/>
+        <w:rPr>
+          <w:rFonts w:ascii="Consolas" w:hAnsi="Consolas" w:cs="Consolas"/>
+          <w:sz w:val="17"/>
+          <w:szCs w:val="17"/>
+        </w:rPr>
+      </w:pPr>
+      <w:r>
+        <w:rPr>
+          <w:rFonts w:ascii="Consolas" w:hAnsi="Consolas" w:cs="Consolas"/>
+          <w:sz w:val="17"/>
+          <w:szCs w:val="17"/>
+        </w:rPr>
+        <w:t>fmt.Println(s)</w:t>
+      </w:r>
+    </w:p>
+    <w:p>
+      <w:pPr>
+        <w:autoSpaceDE w:val="0"/>
+        <w:autoSpaceDN w:val="0"/>
+        <w:adjustRightInd w:val="0"/>
+        <w:spacing w:after="0"/>
+        <w:rPr>
+          <w:rFonts w:ascii="Consolas" w:hAnsi="Consolas" w:cs="Consolas"/>
+          <w:sz w:val="17"/>
+          <w:szCs w:val="17"/>
+        </w:rPr>
+      </w:pPr>
+      <w:r>
+        <w:rPr>
+          <w:rFonts w:ascii="Consolas" w:hAnsi="Consolas" w:cs="Consolas"/>
+          <w:sz w:val="17"/>
+          <w:szCs w:val="17"/>
+        </w:rPr>
+        <w:t>}</w:t>
+      </w:r>
+    </w:p>
+    <w:p>
+      <w:pPr>
+        <w:pStyle w:val="ListParagraph"/>
+        <w:numPr>
+          <w:ilvl w:val="0"/>
+          <w:numId w:val="31"/>
+        </w:numPr>
+        <w:autoSpaceDE w:val="0"/>
+        <w:autoSpaceDN w:val="0"/>
+        <w:adjustRightInd w:val="0"/>
+        <w:spacing w:after="0"/>
+        <w:rPr>
+          <w:rFonts w:ascii="MinionPro-Regular" w:hAnsi="MinionPro-Regular" w:cs="MinionPro-Regular"/>
+          <w:sz w:val="20"/>
+          <w:szCs w:val="20"/>
+        </w:rPr>
+      </w:pPr>
+      <w:r>
+        <w:rPr>
+          <w:rFonts w:ascii="MinionPro-Regular" w:hAnsi="MinionPro-Regular" w:cs="MinionPro-Regular"/>
+          <w:sz w:val="20"/>
+          <w:szCs w:val="20"/>
+        </w:rPr>
+        <w:t xml:space="preserve">Comments begin with </w:t>
+      </w:r>
+      <w:r>
+        <w:rPr>
+          <w:rFonts w:ascii="Consolas" w:hAnsi="Consolas" w:cs="Consolas"/>
+          <w:sz w:val="18"/>
+          <w:szCs w:val="18"/>
+        </w:rPr>
+        <w:t>//</w:t>
+      </w:r>
+      <w:r>
+        <w:rPr>
+          <w:rFonts w:ascii="MinionPro-Regular" w:hAnsi="MinionPro-Regular" w:cs="MinionPro-Regular"/>
+          <w:sz w:val="20"/>
+          <w:szCs w:val="20"/>
+        </w:rPr>
+        <w:t xml:space="preserve">. All text from a </w:t>
+      </w:r>
+      <w:r>
+        <w:rPr>
+          <w:rFonts w:ascii="Consolas" w:hAnsi="Consolas" w:cs="Consolas"/>
+          <w:sz w:val="18"/>
+          <w:szCs w:val="18"/>
+        </w:rPr>
+        <w:t xml:space="preserve">// </w:t>
+      </w:r>
+      <w:r>
+        <w:rPr>
+          <w:rFonts w:ascii="MinionPro-Regular" w:hAnsi="MinionPro-Regular" w:cs="MinionPro-Regular"/>
+          <w:sz w:val="20"/>
+          <w:szCs w:val="20"/>
+        </w:rPr>
+        <w:t>to the end of the line is commentary for</w:t>
+      </w:r>
+      <w:r>
+        <w:rPr>
+          <w:rFonts w:ascii="MinionPro-Regular" w:hAnsi="MinionPro-Regular" w:cs="MinionPro-Regular"/>
+          <w:sz w:val="20"/>
+          <w:szCs w:val="20"/>
+        </w:rPr>
+        <w:t xml:space="preserve"> </w:t>
+      </w:r>
+      <w:r>
+        <w:rPr>
+          <w:rFonts w:ascii="MinionPro-Regular" w:hAnsi="MinionPro-Regular" w:cs="MinionPro-Regular"/>
+          <w:sz w:val="20"/>
+          <w:szCs w:val="20"/>
+        </w:rPr>
+        <w:t xml:space="preserve">programmers and is ignored by the compiler. </w:t>
+      </w:r>
+      <w:r>
+        <w:rPr>
+          <w:rFonts w:ascii="MinionPro-Regular" w:hAnsi="MinionPro-Regular" w:cs="MinionPro-Regular"/>
+          <w:b/>
+          <w:bCs/>
+          <w:sz w:val="20"/>
+          <w:szCs w:val="20"/>
+        </w:rPr>
+        <w:t>By convention, we describe each package in a</w:t>
+      </w:r>
+      <w:r>
+        <w:rPr>
+          <w:rFonts w:ascii="MinionPro-Regular" w:hAnsi="MinionPro-Regular" w:cs="MinionPro-Regular"/>
+          <w:b/>
+          <w:bCs/>
+          <w:sz w:val="20"/>
+          <w:szCs w:val="20"/>
+        </w:rPr>
+        <w:t xml:space="preserve"> </w:t>
+      </w:r>
+      <w:r>
+        <w:rPr>
+          <w:rFonts w:ascii="MinionPro-Regular" w:hAnsi="MinionPro-Regular" w:cs="MinionPro-Regular"/>
+          <w:b/>
+          <w:bCs/>
+          <w:sz w:val="20"/>
+          <w:szCs w:val="20"/>
+        </w:rPr>
+        <w:t>comment immediately preceding its package declaration</w:t>
+      </w:r>
+      <w:r>
+        <w:rPr>
+          <w:rFonts w:ascii="MinionPro-Regular" w:hAnsi="MinionPro-Regular" w:cs="MinionPro-Regular"/>
+          <w:sz w:val="20"/>
+          <w:szCs w:val="20"/>
+        </w:rPr>
+        <w:t xml:space="preserve">; </w:t>
+      </w:r>
+      <w:r>
+        <w:rPr>
+          <w:rFonts w:ascii="MinionPro-Regular" w:hAnsi="MinionPro-Regular" w:cs="MinionPro-Regular"/>
+          <w:b/>
+          <w:bCs/>
+          <w:sz w:val="20"/>
+          <w:szCs w:val="20"/>
+        </w:rPr>
+        <w:t xml:space="preserve">for a </w:t>
+      </w:r>
+      <w:r>
+        <w:rPr>
+          <w:rFonts w:ascii="Consolas" w:hAnsi="Consolas" w:cs="Consolas"/>
+          <w:b/>
+          <w:bCs/>
+          <w:sz w:val="18"/>
+          <w:szCs w:val="18"/>
+        </w:rPr>
+        <w:t xml:space="preserve">main </w:t>
+      </w:r>
+      <w:r>
+        <w:rPr>
+          <w:rFonts w:ascii="MinionPro-Regular" w:hAnsi="MinionPro-Regular" w:cs="MinionPro-Regular"/>
+          <w:b/>
+          <w:bCs/>
+          <w:sz w:val="20"/>
+          <w:szCs w:val="20"/>
+        </w:rPr>
+        <w:t>package, this comment is</w:t>
+      </w:r>
+      <w:r>
+        <w:rPr>
+          <w:rFonts w:ascii="MinionPro-Regular" w:hAnsi="MinionPro-Regular" w:cs="MinionPro-Regular"/>
+          <w:b/>
+          <w:bCs/>
+          <w:sz w:val="20"/>
+          <w:szCs w:val="20"/>
+        </w:rPr>
+        <w:t xml:space="preserve"> </w:t>
+      </w:r>
+      <w:r>
+        <w:rPr>
+          <w:rFonts w:ascii="MinionPro-Regular" w:hAnsi="MinionPro-Regular" w:cs="MinionPro-Regular"/>
+          <w:b/>
+          <w:bCs/>
+          <w:sz w:val="20"/>
+          <w:szCs w:val="20"/>
+        </w:rPr>
+        <w:t>one or more complete sentences that describe the program as a whole.</w:t>
+      </w:r>
+    </w:p>
+    <w:p>
+      <w:pPr>
+        <w:autoSpaceDE w:val="0"/>
+        <w:autoSpaceDN w:val="0"/>
+        <w:adjustRightInd w:val="0"/>
+        <w:spacing w:after="0"/>
         <w:rPr>
           <w:rFonts w:ascii="MinionPro-Regular" w:hAnsi="MinionPro-Regular" w:cs="MinionPro-Regular"/>
           <w:sz w:val="20"/>
@@ -2979,6 +4658,119 @@
     </w:lvl>
   </w:abstractNum>
   <w:abstractNum w:abstractNumId="7" w15:restartNumberingAfterBreak="0">
+    <w:nsid w:val="0C8C0FC4"/>
+    <w:multiLevelType w:val="hybridMultilevel"/>
+    <w:tmpl w:val="01F8C266"/>
+    <w:lvl w:ilvl="0" w:tplc="04090001">
+      <w:start w:val="1"/>
+      <w:numFmt w:val="bullet"/>
+      <w:lvlText w:val=""/>
+      <w:lvlJc w:val="left"/>
+      <w:pPr>
+        <w:ind w:left="720" w:hanging="360"/>
+      </w:pPr>
+      <w:rPr>
+        <w:rFonts w:ascii="Symbol" w:hAnsi="Symbol" w:hint="default"/>
+      </w:rPr>
+    </w:lvl>
+    <w:lvl w:ilvl="1" w:tplc="04090003" w:tentative="1">
+      <w:start w:val="1"/>
+      <w:numFmt w:val="bullet"/>
+      <w:lvlText w:val="o"/>
+      <w:lvlJc w:val="left"/>
+      <w:pPr>
+        <w:ind w:left="1440" w:hanging="360"/>
+      </w:pPr>
+      <w:rPr>
+        <w:rFonts w:ascii="Courier New" w:hAnsi="Courier New" w:cs="Courier New" w:hint="default"/>
+      </w:rPr>
+    </w:lvl>
+    <w:lvl w:ilvl="2" w:tplc="04090005" w:tentative="1">
+      <w:start w:val="1"/>
+      <w:numFmt w:val="bullet"/>
+      <w:lvlText w:val=""/>
+      <w:lvlJc w:val="left"/>
+      <w:pPr>
+        <w:ind w:left="2160" w:hanging="360"/>
+      </w:pPr>
+      <w:rPr>
+        <w:rFonts w:ascii="Wingdings" w:hAnsi="Wingdings" w:hint="default"/>
+      </w:rPr>
+    </w:lvl>
+    <w:lvl w:ilvl="3" w:tplc="04090001" w:tentative="1">
+      <w:start w:val="1"/>
+      <w:numFmt w:val="bullet"/>
+      <w:lvlText w:val=""/>
+      <w:lvlJc w:val="left"/>
+      <w:pPr>
+        <w:ind w:left="2880" w:hanging="360"/>
+      </w:pPr>
+      <w:rPr>
+        <w:rFonts w:ascii="Symbol" w:hAnsi="Symbol" w:hint="default"/>
+      </w:rPr>
+    </w:lvl>
+    <w:lvl w:ilvl="4" w:tplc="04090003" w:tentative="1">
+      <w:start w:val="1"/>
+      <w:numFmt w:val="bullet"/>
+      <w:lvlText w:val="o"/>
+      <w:lvlJc w:val="left"/>
+      <w:pPr>
+        <w:ind w:left="3600" w:hanging="360"/>
+      </w:pPr>
+      <w:rPr>
+        <w:rFonts w:ascii="Courier New" w:hAnsi="Courier New" w:cs="Courier New" w:hint="default"/>
+      </w:rPr>
+    </w:lvl>
+    <w:lvl w:ilvl="5" w:tplc="04090005" w:tentative="1">
+      <w:start w:val="1"/>
+      <w:numFmt w:val="bullet"/>
+      <w:lvlText w:val=""/>
+      <w:lvlJc w:val="left"/>
+      <w:pPr>
+        <w:ind w:left="4320" w:hanging="360"/>
+      </w:pPr>
+      <w:rPr>
+        <w:rFonts w:ascii="Wingdings" w:hAnsi="Wingdings" w:hint="default"/>
+      </w:rPr>
+    </w:lvl>
+    <w:lvl w:ilvl="6" w:tplc="04090001" w:tentative="1">
+      <w:start w:val="1"/>
+      <w:numFmt w:val="bullet"/>
+      <w:lvlText w:val=""/>
+      <w:lvlJc w:val="left"/>
+      <w:pPr>
+        <w:ind w:left="5040" w:hanging="360"/>
+      </w:pPr>
+      <w:rPr>
+        <w:rFonts w:ascii="Symbol" w:hAnsi="Symbol" w:hint="default"/>
+      </w:rPr>
+    </w:lvl>
+    <w:lvl w:ilvl="7" w:tplc="04090003" w:tentative="1">
+      <w:start w:val="1"/>
+      <w:numFmt w:val="bullet"/>
+      <w:lvlText w:val="o"/>
+      <w:lvlJc w:val="left"/>
+      <w:pPr>
+        <w:ind w:left="5760" w:hanging="360"/>
+      </w:pPr>
+      <w:rPr>
+        <w:rFonts w:ascii="Courier New" w:hAnsi="Courier New" w:cs="Courier New" w:hint="default"/>
+      </w:rPr>
+    </w:lvl>
+    <w:lvl w:ilvl="8" w:tplc="04090005" w:tentative="1">
+      <w:start w:val="1"/>
+      <w:numFmt w:val="bullet"/>
+      <w:lvlText w:val=""/>
+      <w:lvlJc w:val="left"/>
+      <w:pPr>
+        <w:ind w:left="6480" w:hanging="360"/>
+      </w:pPr>
+      <w:rPr>
+        <w:rFonts w:ascii="Wingdings" w:hAnsi="Wingdings" w:hint="default"/>
+      </w:rPr>
+    </w:lvl>
+  </w:abstractNum>
+  <w:abstractNum w:abstractNumId="8" w15:restartNumberingAfterBreak="0">
     <w:nsid w:val="0D1513E9"/>
     <w:multiLevelType w:val="hybridMultilevel"/>
     <w:tmpl w:val="26723222"/>
@@ -3091,7 +4883,7 @@
       </w:rPr>
     </w:lvl>
   </w:abstractNum>
-  <w:abstractNum w:abstractNumId="8" w15:restartNumberingAfterBreak="0">
+  <w:abstractNum w:abstractNumId="9" w15:restartNumberingAfterBreak="0">
     <w:nsid w:val="11035E2B"/>
     <w:multiLevelType w:val="hybridMultilevel"/>
     <w:tmpl w:val="E83858DE"/>
@@ -3204,7 +4996,7 @@
       </w:rPr>
     </w:lvl>
   </w:abstractNum>
-  <w:abstractNum w:abstractNumId="9" w15:restartNumberingAfterBreak="0">
+  <w:abstractNum w:abstractNumId="10" w15:restartNumberingAfterBreak="0">
     <w:nsid w:val="18A47406"/>
     <w:multiLevelType w:val="hybridMultilevel"/>
     <w:tmpl w:val="BB80BD9E"/>
@@ -3317,7 +5109,7 @@
       </w:rPr>
     </w:lvl>
   </w:abstractNum>
-  <w:abstractNum w:abstractNumId="10" w15:restartNumberingAfterBreak="0">
+  <w:abstractNum w:abstractNumId="11" w15:restartNumberingAfterBreak="0">
     <w:nsid w:val="1E345713"/>
     <w:multiLevelType w:val="hybridMultilevel"/>
     <w:tmpl w:val="49B03E10"/>
@@ -3430,7 +5222,7 @@
       </w:rPr>
     </w:lvl>
   </w:abstractNum>
-  <w:abstractNum w:abstractNumId="11" w15:restartNumberingAfterBreak="0">
+  <w:abstractNum w:abstractNumId="12" w15:restartNumberingAfterBreak="0">
     <w:nsid w:val="27AC36F3"/>
     <w:multiLevelType w:val="hybridMultilevel"/>
     <w:tmpl w:val="10503CC8"/>
@@ -3543,7 +5335,7 @@
       </w:rPr>
     </w:lvl>
   </w:abstractNum>
-  <w:abstractNum w:abstractNumId="12" w15:restartNumberingAfterBreak="0">
+  <w:abstractNum w:abstractNumId="13" w15:restartNumberingAfterBreak="0">
     <w:nsid w:val="295841AF"/>
     <w:multiLevelType w:val="hybridMultilevel"/>
     <w:tmpl w:val="0EA2A13A"/>
@@ -3656,7 +5448,7 @@
       </w:rPr>
     </w:lvl>
   </w:abstractNum>
-  <w:abstractNum w:abstractNumId="13" w15:restartNumberingAfterBreak="0">
+  <w:abstractNum w:abstractNumId="14" w15:restartNumberingAfterBreak="0">
     <w:nsid w:val="2CD47A1B"/>
     <w:multiLevelType w:val="multilevel"/>
     <w:tmpl w:val="AA866742"/>
@@ -3772,7 +5564,7 @@
       </w:rPr>
     </w:lvl>
   </w:abstractNum>
-  <w:abstractNum w:abstractNumId="14" w15:restartNumberingAfterBreak="0">
+  <w:abstractNum w:abstractNumId="15" w15:restartNumberingAfterBreak="0">
     <w:nsid w:val="35E148E7"/>
     <w:multiLevelType w:val="hybridMultilevel"/>
     <w:tmpl w:val="55A61F7A"/>
@@ -3885,7 +5677,7 @@
       </w:rPr>
     </w:lvl>
   </w:abstractNum>
-  <w:abstractNum w:abstractNumId="15" w15:restartNumberingAfterBreak="0">
+  <w:abstractNum w:abstractNumId="16" w15:restartNumberingAfterBreak="0">
     <w:nsid w:val="3DB339DD"/>
     <w:multiLevelType w:val="hybridMultilevel"/>
     <w:tmpl w:val="4496AA8C"/>
@@ -3998,7 +5790,7 @@
       </w:rPr>
     </w:lvl>
   </w:abstractNum>
-  <w:abstractNum w:abstractNumId="16" w15:restartNumberingAfterBreak="0">
+  <w:abstractNum w:abstractNumId="17" w15:restartNumberingAfterBreak="0">
     <w:nsid w:val="4BF25984"/>
     <w:multiLevelType w:val="hybridMultilevel"/>
     <w:tmpl w:val="06BA5E46"/>
@@ -4111,7 +5903,7 @@
       </w:rPr>
     </w:lvl>
   </w:abstractNum>
-  <w:abstractNum w:abstractNumId="17" w15:restartNumberingAfterBreak="0">
+  <w:abstractNum w:abstractNumId="18" w15:restartNumberingAfterBreak="0">
     <w:nsid w:val="5A426B95"/>
     <w:multiLevelType w:val="hybridMultilevel"/>
     <w:tmpl w:val="17740AA4"/>
@@ -4224,7 +6016,7 @@
       </w:rPr>
     </w:lvl>
   </w:abstractNum>
-  <w:abstractNum w:abstractNumId="18" w15:restartNumberingAfterBreak="0">
+  <w:abstractNum w:abstractNumId="19" w15:restartNumberingAfterBreak="0">
     <w:nsid w:val="5E535810"/>
     <w:multiLevelType w:val="hybridMultilevel"/>
     <w:tmpl w:val="448AF47A"/>
@@ -4337,7 +6129,7 @@
       </w:rPr>
     </w:lvl>
   </w:abstractNum>
-  <w:abstractNum w:abstractNumId="19" w15:restartNumberingAfterBreak="0">
+  <w:abstractNum w:abstractNumId="20" w15:restartNumberingAfterBreak="0">
     <w:nsid w:val="653874BA"/>
     <w:multiLevelType w:val="hybridMultilevel"/>
     <w:tmpl w:val="C48CCA14"/>
@@ -4450,7 +6242,7 @@
       </w:rPr>
     </w:lvl>
   </w:abstractNum>
-  <w:abstractNum w:abstractNumId="20" w15:restartNumberingAfterBreak="0">
+  <w:abstractNum w:abstractNumId="21" w15:restartNumberingAfterBreak="0">
     <w:nsid w:val="6A8F2EF2"/>
     <w:multiLevelType w:val="hybridMultilevel"/>
     <w:tmpl w:val="9670F04A"/>
@@ -4563,7 +6355,7 @@
       </w:rPr>
     </w:lvl>
   </w:abstractNum>
-  <w:abstractNum w:abstractNumId="21" w15:restartNumberingAfterBreak="0">
+  <w:abstractNum w:abstractNumId="22" w15:restartNumberingAfterBreak="0">
     <w:nsid w:val="6D4A6F78"/>
     <w:multiLevelType w:val="hybridMultilevel"/>
     <w:tmpl w:val="03E48444"/>
@@ -4676,7 +6468,7 @@
       </w:rPr>
     </w:lvl>
   </w:abstractNum>
-  <w:abstractNum w:abstractNumId="22" w15:restartNumberingAfterBreak="0">
+  <w:abstractNum w:abstractNumId="23" w15:restartNumberingAfterBreak="0">
     <w:nsid w:val="6E575F29"/>
     <w:multiLevelType w:val="hybridMultilevel"/>
     <w:tmpl w:val="FD680CB2"/>
@@ -4789,7 +6581,7 @@
       </w:rPr>
     </w:lvl>
   </w:abstractNum>
-  <w:abstractNum w:abstractNumId="23" w15:restartNumberingAfterBreak="0">
+  <w:abstractNum w:abstractNumId="24" w15:restartNumberingAfterBreak="0">
     <w:nsid w:val="6EB974E4"/>
     <w:multiLevelType w:val="hybridMultilevel"/>
     <w:tmpl w:val="617C6F2C"/>
@@ -4902,7 +6694,7 @@
       </w:rPr>
     </w:lvl>
   </w:abstractNum>
-  <w:abstractNum w:abstractNumId="24" w15:restartNumberingAfterBreak="0">
+  <w:abstractNum w:abstractNumId="25" w15:restartNumberingAfterBreak="0">
     <w:nsid w:val="73781219"/>
     <w:multiLevelType w:val="hybridMultilevel"/>
     <w:tmpl w:val="02140582"/>
@@ -5015,7 +6807,7 @@
       </w:rPr>
     </w:lvl>
   </w:abstractNum>
-  <w:abstractNum w:abstractNumId="25" w15:restartNumberingAfterBreak="0">
+  <w:abstractNum w:abstractNumId="26" w15:restartNumberingAfterBreak="0">
     <w:nsid w:val="780D6622"/>
     <w:multiLevelType w:val="hybridMultilevel"/>
     <w:tmpl w:val="D5A6C42A"/>
@@ -5128,7 +6920,7 @@
       </w:rPr>
     </w:lvl>
   </w:abstractNum>
-  <w:abstractNum w:abstractNumId="26" w15:restartNumberingAfterBreak="0">
+  <w:abstractNum w:abstractNumId="27" w15:restartNumberingAfterBreak="0">
     <w:nsid w:val="7B7B0095"/>
     <w:multiLevelType w:val="hybridMultilevel"/>
     <w:tmpl w:val="E09659F8"/>
@@ -5241,7 +7033,7 @@
       </w:rPr>
     </w:lvl>
   </w:abstractNum>
-  <w:abstractNum w:abstractNumId="27" w15:restartNumberingAfterBreak="0">
+  <w:abstractNum w:abstractNumId="28" w15:restartNumberingAfterBreak="0">
     <w:nsid w:val="7E0421BD"/>
     <w:multiLevelType w:val="hybridMultilevel"/>
     <w:tmpl w:val="30128C92"/>
@@ -5354,7 +7146,7 @@
       </w:rPr>
     </w:lvl>
   </w:abstractNum>
-  <w:abstractNum w:abstractNumId="28" w15:restartNumberingAfterBreak="0">
+  <w:abstractNum w:abstractNumId="29" w15:restartNumberingAfterBreak="0">
     <w:nsid w:val="7F8B428C"/>
     <w:multiLevelType w:val="multilevel"/>
     <w:tmpl w:val="79180310"/>
@@ -5503,7 +7295,7 @@
       </w:rPr>
     </w:lvl>
   </w:abstractNum>
-  <w:abstractNum w:abstractNumId="29" w15:restartNumberingAfterBreak="0">
+  <w:abstractNum w:abstractNumId="30" w15:restartNumberingAfterBreak="0">
     <w:nsid w:val="7F9D7844"/>
     <w:multiLevelType w:val="hybridMultilevel"/>
     <w:tmpl w:val="16CCFCBC"/>
@@ -5635,76 +7427,79 @@
     <w:abstractNumId w:val="0"/>
   </w:num>
   <w:num w:numId="7">
-    <w:abstractNumId w:val="13"/>
+    <w:abstractNumId w:val="14"/>
   </w:num>
   <w:num w:numId="8">
-    <w:abstractNumId w:val="14"/>
+    <w:abstractNumId w:val="15"/>
   </w:num>
   <w:num w:numId="9">
-    <w:abstractNumId w:val="23"/>
+    <w:abstractNumId w:val="24"/>
   </w:num>
   <w:num w:numId="10">
+    <w:abstractNumId w:val="18"/>
+  </w:num>
+  <w:num w:numId="11">
+    <w:abstractNumId w:val="11"/>
+  </w:num>
+  <w:num w:numId="12">
     <w:abstractNumId w:val="17"/>
   </w:num>
-  <w:num w:numId="11">
-    <w:abstractNumId w:val="10"/>
-  </w:num>
-  <w:num w:numId="12">
-    <w:abstractNumId w:val="16"/>
-  </w:num>
   <w:num w:numId="13">
-    <w:abstractNumId w:val="20"/>
+    <w:abstractNumId w:val="21"/>
   </w:num>
   <w:num w:numId="14">
-    <w:abstractNumId w:val="8"/>
+    <w:abstractNumId w:val="9"/>
   </w:num>
   <w:num w:numId="15">
     <w:abstractNumId w:val="6"/>
   </w:num>
   <w:num w:numId="16">
+    <w:abstractNumId w:val="20"/>
+  </w:num>
+  <w:num w:numId="17">
+    <w:abstractNumId w:val="16"/>
+  </w:num>
+  <w:num w:numId="18">
+    <w:abstractNumId w:val="22"/>
+  </w:num>
+  <w:num w:numId="19">
+    <w:abstractNumId w:val="28"/>
+  </w:num>
+  <w:num w:numId="20">
+    <w:abstractNumId w:val="8"/>
+  </w:num>
+  <w:num w:numId="21">
+    <w:abstractNumId w:val="26"/>
+  </w:num>
+  <w:num w:numId="22">
+    <w:abstractNumId w:val="30"/>
+  </w:num>
+  <w:num w:numId="23">
+    <w:abstractNumId w:val="10"/>
+  </w:num>
+  <w:num w:numId="24">
+    <w:abstractNumId w:val="27"/>
+  </w:num>
+  <w:num w:numId="25">
+    <w:abstractNumId w:val="23"/>
+  </w:num>
+  <w:num w:numId="26">
+    <w:abstractNumId w:val="29"/>
+  </w:num>
+  <w:num w:numId="27">
     <w:abstractNumId w:val="19"/>
   </w:num>
-  <w:num w:numId="17">
-    <w:abstractNumId w:val="15"/>
+  <w:num w:numId="28">
+    <w:abstractNumId w:val="12"/>
   </w:num>
-  <w:num w:numId="18">
-    <w:abstractNumId w:val="21"/>
+  <w:num w:numId="29">
+    <w:abstractNumId w:val="13"/>
   </w:num>
-  <w:num w:numId="19">
-    <w:abstractNumId w:val="27"/>
-  </w:num>
-  <w:num w:numId="20">
-    <w:abstractNumId w:val="7"/>
-  </w:num>
-  <w:num w:numId="21">
+  <w:num w:numId="30">
     <w:abstractNumId w:val="25"/>
   </w:num>
-  <w:num w:numId="22">
-    <w:abstractNumId w:val="29"/>
-  </w:num>
-  <w:num w:numId="23">
-    <w:abstractNumId w:val="9"/>
-  </w:num>
-  <w:num w:numId="24">
-    <w:abstractNumId w:val="26"/>
-  </w:num>
-  <w:num w:numId="25">
-    <w:abstractNumId w:val="22"/>
-  </w:num>
-  <w:num w:numId="26">
-    <w:abstractNumId w:val="28"/>
-  </w:num>
-  <w:num w:numId="27">
-    <w:abstractNumId w:val="18"/>
-  </w:num>
-  <w:num w:numId="28">
-    <w:abstractNumId w:val="11"/>
-  </w:num>
-  <w:num w:numId="29">
-    <w:abstractNumId w:val="12"/>
-  </w:num>
-  <w:num w:numId="30">
-    <w:abstractNumId w:val="24"/>
+  <w:num w:numId="31">
+    <w:abstractNumId w:val="7"/>
   </w:num>
   <w:numIdMacAtCleanup w:val="24"/>
 </w:numbering>

</xml_diff>

<commit_message>
learn a bit about variables in GO
</commit_message>
<xml_diff>
--- a/programming-proficiency/the-go-language/go-basics.docx
+++ b/programming-proficiency/the-go-language/go-basics.docx
@@ -2720,47 +2720,7 @@
           <w:sz w:val="20"/>
           <w:szCs w:val="20"/>
         </w:rPr>
-        <w:t>in a</w:t>
-      </w:r>
-      <w:r>
-        <w:rPr>
-          <w:rFonts w:ascii="MinionPro-Regular" w:hAnsi="MinionPro-Regular" w:cs="MinionPro-Regular"/>
-          <w:b/>
-          <w:bCs/>
-          <w:sz w:val="20"/>
-          <w:szCs w:val="20"/>
-        </w:rPr>
-        <w:t xml:space="preserve"> </w:t>
-      </w:r>
-      <w:r>
-        <w:rPr>
-          <w:rFonts w:ascii="MinionPro-Regular" w:hAnsi="MinionPro-Regular" w:cs="MinionPro-Regular"/>
-          <w:b/>
-          <w:bCs/>
-          <w:sz w:val="20"/>
-          <w:szCs w:val="20"/>
-        </w:rPr>
-        <w:t>platform</w:t>
-      </w:r>
-      <w:r>
-        <w:rPr>
-          <w:rFonts w:ascii="MinionPro-Regular" w:hAnsi="MinionPro-Regular" w:cs="MinionPro-Regular"/>
-          <w:b/>
-          <w:bCs/>
-          <w:sz w:val="20"/>
-          <w:szCs w:val="20"/>
-        </w:rPr>
-        <w:t>-</w:t>
-      </w:r>
-      <w:r>
-        <w:rPr>
-          <w:rFonts w:ascii="MinionPro-Regular" w:hAnsi="MinionPro-Regular" w:cs="MinionPro-Regular"/>
-          <w:b/>
-          <w:bCs/>
-          <w:sz w:val="20"/>
-          <w:szCs w:val="20"/>
-        </w:rPr>
-        <w:t>independent fashion.</w:t>
+        <w:t>in a platform-independent fashion.</w:t>
       </w:r>
       <w:r>
         <w:rPr>
@@ -4245,23 +4205,7 @@
           <w:sz w:val="20"/>
           <w:szCs w:val="20"/>
         </w:rPr>
-        <w:t>to the end of the line is commentary for</w:t>
-      </w:r>
-      <w:r>
-        <w:rPr>
-          <w:rFonts w:ascii="MinionPro-Regular" w:hAnsi="MinionPro-Regular" w:cs="MinionPro-Regular"/>
-          <w:sz w:val="20"/>
-          <w:szCs w:val="20"/>
-        </w:rPr>
-        <w:t xml:space="preserve"> </w:t>
-      </w:r>
-      <w:r>
-        <w:rPr>
-          <w:rFonts w:ascii="MinionPro-Regular" w:hAnsi="MinionPro-Regular" w:cs="MinionPro-Regular"/>
-          <w:sz w:val="20"/>
-          <w:szCs w:val="20"/>
-        </w:rPr>
-        <w:t xml:space="preserve">programmers and is ignored by the compiler. </w:t>
+        <w:t xml:space="preserve">to the end of the line is commentary for programmers and is ignored by the compiler. </w:t>
       </w:r>
       <w:r>
         <w:rPr>
@@ -4271,27 +4215,7 @@
           <w:sz w:val="20"/>
           <w:szCs w:val="20"/>
         </w:rPr>
-        <w:t>By convention, we describe each package in a</w:t>
-      </w:r>
-      <w:r>
-        <w:rPr>
-          <w:rFonts w:ascii="MinionPro-Regular" w:hAnsi="MinionPro-Regular" w:cs="MinionPro-Regular"/>
-          <w:b/>
-          <w:bCs/>
-          <w:sz w:val="20"/>
-          <w:szCs w:val="20"/>
-        </w:rPr>
-        <w:t xml:space="preserve"> </w:t>
-      </w:r>
-      <w:r>
-        <w:rPr>
-          <w:rFonts w:ascii="MinionPro-Regular" w:hAnsi="MinionPro-Regular" w:cs="MinionPro-Regular"/>
-          <w:b/>
-          <w:bCs/>
-          <w:sz w:val="20"/>
-          <w:szCs w:val="20"/>
-        </w:rPr>
-        <w:t>comment immediately preceding its package declaration</w:t>
+        <w:t>By convention, we describe each package in a comment immediately preceding its package declaration</w:t>
       </w:r>
       <w:r>
         <w:rPr>
@@ -4329,31 +4253,12 @@
           <w:sz w:val="20"/>
           <w:szCs w:val="20"/>
         </w:rPr>
-        <w:t>package, this comment is</w:t>
-      </w:r>
-      <w:r>
-        <w:rPr>
-          <w:rFonts w:ascii="MinionPro-Regular" w:hAnsi="MinionPro-Regular" w:cs="MinionPro-Regular"/>
-          <w:b/>
-          <w:bCs/>
-          <w:sz w:val="20"/>
-          <w:szCs w:val="20"/>
-        </w:rPr>
-        <w:t xml:space="preserve"> </w:t>
-      </w:r>
-      <w:r>
-        <w:rPr>
-          <w:rFonts w:ascii="MinionPro-Regular" w:hAnsi="MinionPro-Regular" w:cs="MinionPro-Regular"/>
-          <w:b/>
-          <w:bCs/>
-          <w:sz w:val="20"/>
-          <w:szCs w:val="20"/>
-        </w:rPr>
-        <w:t>one or more complete sentences that describe the program as a whole.</w:t>
+        <w:t>package, this comment is one or more complete sentences that describe the program as a whole.</w:t>
       </w:r>
     </w:p>
     <w:p>
       <w:pPr>
+        <w:pStyle w:val="ListParagraph"/>
         <w:autoSpaceDE w:val="0"/>
         <w:autoSpaceDN w:val="0"/>
         <w:adjustRightInd w:val="0"/>
@@ -4364,6 +4269,597 @@
           <w:szCs w:val="20"/>
         </w:rPr>
       </w:pPr>
+    </w:p>
+    <w:p>
+      <w:pPr>
+        <w:pStyle w:val="ListParagraph"/>
+        <w:numPr>
+          <w:ilvl w:val="0"/>
+          <w:numId w:val="31"/>
+        </w:numPr>
+        <w:autoSpaceDE w:val="0"/>
+        <w:autoSpaceDN w:val="0"/>
+        <w:adjustRightInd w:val="0"/>
+        <w:spacing w:after="0"/>
+        <w:rPr>
+          <w:rFonts w:ascii="MinionPro-Regular" w:hAnsi="MinionPro-Regular" w:cs="MinionPro-Regular"/>
+          <w:b/>
+          <w:bCs/>
+          <w:sz w:val="20"/>
+          <w:szCs w:val="20"/>
+        </w:rPr>
+      </w:pPr>
+      <w:r>
+        <w:rPr>
+          <w:rFonts w:ascii="MinionPro-Regular" w:hAnsi="MinionPro-Regular" w:cs="MinionPro-Regular"/>
+          <w:sz w:val="20"/>
+          <w:szCs w:val="20"/>
+        </w:rPr>
+        <w:t xml:space="preserve">The var declaration declares two variables </w:t>
+      </w:r>
+      <w:r>
+        <w:rPr>
+          <w:rFonts w:ascii="MinionPro-Regular" w:hAnsi="MinionPro-Regular" w:cs="MinionPro-Regular"/>
+          <w:sz w:val="20"/>
+          <w:szCs w:val="20"/>
+        </w:rPr>
+        <w:t>“</w:t>
+      </w:r>
+      <w:r>
+        <w:rPr>
+          <w:rFonts w:ascii="MinionPro-Regular" w:hAnsi="MinionPro-Regular" w:cs="MinionPro-Regular"/>
+          <w:sz w:val="20"/>
+          <w:szCs w:val="20"/>
+        </w:rPr>
+        <w:t>s</w:t>
+      </w:r>
+      <w:r>
+        <w:rPr>
+          <w:rFonts w:ascii="MinionPro-Regular" w:hAnsi="MinionPro-Regular" w:cs="MinionPro-Regular"/>
+          <w:sz w:val="20"/>
+          <w:szCs w:val="20"/>
+        </w:rPr>
+        <w:t>”</w:t>
+      </w:r>
+      <w:r>
+        <w:rPr>
+          <w:rFonts w:ascii="MinionPro-Regular" w:hAnsi="MinionPro-Regular" w:cs="MinionPro-Regular"/>
+          <w:sz w:val="20"/>
+          <w:szCs w:val="20"/>
+        </w:rPr>
+        <w:t xml:space="preserve"> and </w:t>
+      </w:r>
+      <w:r>
+        <w:rPr>
+          <w:rFonts w:ascii="MinionPro-Regular" w:hAnsi="MinionPro-Regular" w:cs="MinionPro-Regular"/>
+          <w:sz w:val="20"/>
+          <w:szCs w:val="20"/>
+        </w:rPr>
+        <w:t>“</w:t>
+      </w:r>
+      <w:r>
+        <w:rPr>
+          <w:rFonts w:ascii="MinionPro-Regular" w:hAnsi="MinionPro-Regular" w:cs="MinionPro-Regular"/>
+          <w:sz w:val="20"/>
+          <w:szCs w:val="20"/>
+        </w:rPr>
+        <w:t>sep</w:t>
+      </w:r>
+      <w:r>
+        <w:rPr>
+          <w:rFonts w:ascii="MinionPro-Regular" w:hAnsi="MinionPro-Regular" w:cs="MinionPro-Regular"/>
+          <w:sz w:val="20"/>
+          <w:szCs w:val="20"/>
+        </w:rPr>
+        <w:t>”</w:t>
+      </w:r>
+      <w:r>
+        <w:rPr>
+          <w:rFonts w:ascii="MinionPro-Regular" w:hAnsi="MinionPro-Regular" w:cs="MinionPro-Regular"/>
+          <w:sz w:val="20"/>
+          <w:szCs w:val="20"/>
+        </w:rPr>
+        <w:t>, of type string. A variable can be initialize</w:t>
+      </w:r>
+      <w:r>
+        <w:rPr>
+          <w:rFonts w:ascii="MinionPro-Regular" w:hAnsi="MinionPro-Regular" w:cs="MinionPro-Regular"/>
+          <w:sz w:val="20"/>
+          <w:szCs w:val="20"/>
+        </w:rPr>
+        <w:t xml:space="preserve">d as part of its declaration. </w:t>
+      </w:r>
+      <w:r>
+        <w:rPr>
+          <w:rFonts w:ascii="MinionPro-Regular" w:hAnsi="MinionPro-Regular" w:cs="MinionPro-Regular"/>
+          <w:b/>
+          <w:bCs/>
+          <w:sz w:val="20"/>
+          <w:szCs w:val="20"/>
+        </w:rPr>
+        <w:t>If it is not explicitly initialized, it is implicitly initialized to</w:t>
+      </w:r>
+      <w:r>
+        <w:rPr>
+          <w:rFonts w:ascii="MinionPro-Regular" w:hAnsi="MinionPro-Regular" w:cs="MinionPro-Regular"/>
+          <w:b/>
+          <w:bCs/>
+          <w:sz w:val="20"/>
+          <w:szCs w:val="20"/>
+        </w:rPr>
+        <w:t xml:space="preserve"> </w:t>
+      </w:r>
+      <w:r>
+        <w:rPr>
+          <w:rFonts w:ascii="MinionPro-Regular" w:hAnsi="MinionPro-Regular" w:cs="MinionPro-Regular"/>
+          <w:b/>
+          <w:bCs/>
+          <w:sz w:val="20"/>
+          <w:szCs w:val="20"/>
+        </w:rPr>
+        <w:t>the zero value for its type</w:t>
+      </w:r>
+      <w:r>
+        <w:rPr>
+          <w:rFonts w:ascii="MinionPro-Regular" w:hAnsi="MinionPro-Regular" w:cs="MinionPro-Regular"/>
+          <w:sz w:val="20"/>
+          <w:szCs w:val="20"/>
+        </w:rPr>
+        <w:t>, which is 0 for numeric types and the empty string "" for strings.</w:t>
+      </w:r>
+      <w:r>
+        <w:rPr>
+          <w:rFonts w:ascii="MinionPro-Regular" w:hAnsi="MinionPro-Regular" w:cs="MinionPro-Regular"/>
+          <w:sz w:val="20"/>
+          <w:szCs w:val="20"/>
+        </w:rPr>
+        <w:t xml:space="preserve"> </w:t>
+      </w:r>
+      <w:r>
+        <w:rPr>
+          <w:rFonts w:ascii="MinionPro-Regular" w:hAnsi="MinionPro-Regular" w:cs="MinionPro-Regular"/>
+          <w:sz w:val="20"/>
+          <w:szCs w:val="20"/>
+        </w:rPr>
+        <w:t>Thus in this example, the declaration implicitly initializes s and sep to empty strings.</w:t>
+      </w:r>
+    </w:p>
+    <w:p>
+      <w:pPr>
+        <w:pStyle w:val="ListParagraph"/>
+        <w:numPr>
+          <w:ilvl w:val="0"/>
+          <w:numId w:val="31"/>
+        </w:numPr>
+        <w:autoSpaceDE w:val="0"/>
+        <w:autoSpaceDN w:val="0"/>
+        <w:adjustRightInd w:val="0"/>
+        <w:spacing w:after="0"/>
+        <w:rPr>
+          <w:rFonts w:ascii="MinionPro-Regular" w:hAnsi="MinionPro-Regular" w:cs="MinionPro-Regular"/>
+          <w:sz w:val="20"/>
+          <w:szCs w:val="20"/>
+        </w:rPr>
+      </w:pPr>
+      <w:r>
+        <w:rPr>
+          <w:rFonts w:ascii="MinionPro-Regular" w:hAnsi="MinionPro-Regular" w:cs="MinionPro-Regular"/>
+          <w:sz w:val="20"/>
+          <w:szCs w:val="20"/>
+        </w:rPr>
+        <w:t>When applied to</w:t>
+      </w:r>
+      <w:r>
+        <w:rPr>
+          <w:rFonts w:ascii="MinionPro-Regular" w:hAnsi="MinionPro-Regular" w:cs="MinionPro-Regular"/>
+          <w:sz w:val="20"/>
+          <w:szCs w:val="20"/>
+        </w:rPr>
+        <w:t xml:space="preserve"> </w:t>
+      </w:r>
+      <w:r>
+        <w:rPr>
+          <w:rFonts w:ascii="MinionPro-Regular" w:hAnsi="MinionPro-Regular" w:cs="MinionPro-Regular"/>
+          <w:sz w:val="20"/>
+          <w:szCs w:val="20"/>
+        </w:rPr>
+        <w:t xml:space="preserve">strings, the </w:t>
+      </w:r>
+      <w:r>
+        <w:rPr>
+          <w:rFonts w:ascii="Consolas" w:hAnsi="Consolas" w:cs="Consolas"/>
+          <w:sz w:val="18"/>
+          <w:szCs w:val="18"/>
+        </w:rPr>
+        <w:t xml:space="preserve">+ </w:t>
+      </w:r>
+      <w:r>
+        <w:rPr>
+          <w:rFonts w:ascii="MinionPro-Regular" w:hAnsi="MinionPro-Regular" w:cs="MinionPro-Regular"/>
+          <w:sz w:val="20"/>
+          <w:szCs w:val="20"/>
+        </w:rPr>
+        <w:t xml:space="preserve">operator </w:t>
+      </w:r>
+      <w:r>
+        <w:rPr>
+          <w:rFonts w:ascii="MinionPro-It" w:hAnsi="MinionPro-It" w:cs="MinionPro-It"/>
+          <w:sz w:val="20"/>
+          <w:szCs w:val="20"/>
+        </w:rPr>
+        <w:t xml:space="preserve">concatenates </w:t>
+      </w:r>
+      <w:r>
+        <w:rPr>
+          <w:rFonts w:ascii="MinionPro-Regular" w:hAnsi="MinionPro-Regular" w:cs="MinionPro-Regular"/>
+          <w:sz w:val="20"/>
+          <w:szCs w:val="20"/>
+        </w:rPr>
+        <w:t>the values</w:t>
+      </w:r>
+      <w:r>
+        <w:rPr>
+          <w:rFonts w:ascii="MinionPro-Regular" w:hAnsi="MinionPro-Regular" w:cs="MinionPro-Regular"/>
+          <w:sz w:val="20"/>
+          <w:szCs w:val="20"/>
+        </w:rPr>
+        <w:t xml:space="preserve"> </w:t>
+      </w:r>
+    </w:p>
+    <w:p>
+      <w:pPr>
+        <w:pStyle w:val="ListParagraph"/>
+        <w:numPr>
+          <w:ilvl w:val="0"/>
+          <w:numId w:val="31"/>
+        </w:numPr>
+        <w:autoSpaceDE w:val="0"/>
+        <w:autoSpaceDN w:val="0"/>
+        <w:adjustRightInd w:val="0"/>
+        <w:spacing w:after="0"/>
+        <w:rPr>
+          <w:rFonts w:ascii="MinionPro-Regular" w:hAnsi="MinionPro-Regular" w:cs="MinionPro-Regular"/>
+          <w:sz w:val="20"/>
+          <w:szCs w:val="20"/>
+        </w:rPr>
+      </w:pPr>
+      <w:r>
+        <w:rPr>
+          <w:rFonts w:ascii="MinionPro-Regular" w:hAnsi="MinionPro-Regular" w:cs="MinionPro-Regular"/>
+          <w:sz w:val="20"/>
+          <w:szCs w:val="20"/>
+        </w:rPr>
+        <w:t xml:space="preserve">The </w:t>
+      </w:r>
+      <w:r>
+        <w:rPr>
+          <w:rFonts w:ascii="Consolas" w:hAnsi="Consolas" w:cs="Consolas"/>
+          <w:sz w:val="18"/>
+          <w:szCs w:val="18"/>
+        </w:rPr>
+        <w:t xml:space="preserve">:= </w:t>
+      </w:r>
+      <w:r>
+        <w:rPr>
+          <w:rFonts w:ascii="MinionPro-Regular" w:hAnsi="MinionPro-Regular" w:cs="MinionPro-Regular"/>
+          <w:sz w:val="20"/>
+          <w:szCs w:val="20"/>
+        </w:rPr>
+        <w:t>symbol is part of</w:t>
+      </w:r>
+      <w:r>
+        <w:rPr>
+          <w:rFonts w:ascii="MinionPro-Regular" w:hAnsi="MinionPro-Regular" w:cs="MinionPro-Regular"/>
+          <w:sz w:val="20"/>
+          <w:szCs w:val="20"/>
+        </w:rPr>
+        <w:t xml:space="preserve"> </w:t>
+      </w:r>
+      <w:r>
+        <w:rPr>
+          <w:rFonts w:ascii="MinionPro-Regular" w:hAnsi="MinionPro-Regular" w:cs="MinionPro-Regular"/>
+          <w:sz w:val="20"/>
+          <w:szCs w:val="20"/>
+        </w:rPr>
+        <w:t xml:space="preserve">a </w:t>
+      </w:r>
+      <w:r>
+        <w:rPr>
+          <w:rFonts w:ascii="MinionPro-It" w:hAnsi="MinionPro-It" w:cs="MinionPro-It"/>
+          <w:b/>
+          <w:bCs/>
+          <w:sz w:val="20"/>
+          <w:szCs w:val="20"/>
+        </w:rPr>
+        <w:t>short variable declaration</w:t>
+      </w:r>
+      <w:r>
+        <w:rPr>
+          <w:rFonts w:ascii="MinionPro-Regular" w:hAnsi="MinionPro-Regular" w:cs="MinionPro-Regular"/>
+          <w:sz w:val="20"/>
+          <w:szCs w:val="20"/>
+        </w:rPr>
+        <w:t xml:space="preserve">, </w:t>
+      </w:r>
+      <w:r>
+        <w:rPr>
+          <w:rFonts w:ascii="MinionPro-Regular" w:hAnsi="MinionPro-Regular" w:cs="MinionPro-Regular"/>
+          <w:b/>
+          <w:bCs/>
+          <w:sz w:val="20"/>
+          <w:szCs w:val="20"/>
+        </w:rPr>
+        <w:t>a statement that declares one or more variables and gives them</w:t>
+      </w:r>
+      <w:r>
+        <w:rPr>
+          <w:rFonts w:ascii="MinionPro-Regular" w:hAnsi="MinionPro-Regular" w:cs="MinionPro-Regular"/>
+          <w:b/>
+          <w:bCs/>
+          <w:sz w:val="20"/>
+          <w:szCs w:val="20"/>
+        </w:rPr>
+        <w:t xml:space="preserve"> </w:t>
+      </w:r>
+      <w:r>
+        <w:rPr>
+          <w:rFonts w:ascii="MinionPro-Regular" w:hAnsi="MinionPro-Regular" w:cs="MinionPro-Regular"/>
+          <w:b/>
+          <w:bCs/>
+          <w:sz w:val="20"/>
+          <w:szCs w:val="20"/>
+        </w:rPr>
+        <w:t xml:space="preserve">appropriate </w:t>
+      </w:r>
+      <w:r>
+        <w:rPr>
+          <w:rFonts w:ascii="MinionPro-Regular" w:hAnsi="MinionPro-Regular" w:cs="MinionPro-Regular"/>
+          <w:b/>
+          <w:bCs/>
+          <w:sz w:val="20"/>
+          <w:szCs w:val="20"/>
+          <w:highlight w:val="yellow"/>
+        </w:rPr>
+        <w:t>types based on the initializer values</w:t>
+      </w:r>
+      <w:r>
+        <w:rPr>
+          <w:rFonts w:ascii="MinionPro-Regular" w:hAnsi="MinionPro-Regular" w:cs="MinionPro-Regular"/>
+          <w:sz w:val="20"/>
+          <w:szCs w:val="20"/>
+        </w:rPr>
+        <w:t>;</w:t>
+      </w:r>
+    </w:p>
+    <w:p>
+      <w:pPr>
+        <w:autoSpaceDE w:val="0"/>
+        <w:autoSpaceDN w:val="0"/>
+        <w:adjustRightInd w:val="0"/>
+        <w:spacing w:after="0"/>
+        <w:ind w:left="360"/>
+        <w:rPr>
+          <w:rFonts w:ascii="MinionPro-Regular" w:hAnsi="MinionPro-Regular" w:cs="MinionPro-Regular"/>
+          <w:sz w:val="20"/>
+          <w:szCs w:val="20"/>
+        </w:rPr>
+      </w:pPr>
+    </w:p>
+    <w:p>
+      <w:pPr>
+        <w:pStyle w:val="ListParagraph"/>
+        <w:numPr>
+          <w:ilvl w:val="0"/>
+          <w:numId w:val="31"/>
+        </w:numPr>
+        <w:autoSpaceDE w:val="0"/>
+        <w:autoSpaceDN w:val="0"/>
+        <w:adjustRightInd w:val="0"/>
+        <w:spacing w:after="0"/>
+        <w:rPr>
+          <w:rFonts w:ascii="MinionPro-Regular" w:hAnsi="MinionPro-Regular" w:cs="MinionPro-Regular"/>
+          <w:sz w:val="20"/>
+          <w:szCs w:val="20"/>
+        </w:rPr>
+      </w:pPr>
+      <w:r>
+        <w:rPr>
+          <w:rFonts w:ascii="MinionPro-Regular" w:hAnsi="MinionPro-Regular" w:cs="MinionPro-Regular"/>
+          <w:b/>
+          <w:bCs/>
+          <w:sz w:val="20"/>
+          <w:szCs w:val="20"/>
+        </w:rPr>
+        <w:t xml:space="preserve">i++ and i-- are </w:t>
+      </w:r>
+      <w:r>
+        <w:rPr>
+          <w:rFonts w:ascii="MinionPro-Regular" w:hAnsi="MinionPro-Regular" w:cs="MinionPro-Regular"/>
+          <w:b/>
+          <w:bCs/>
+          <w:sz w:val="20"/>
+          <w:szCs w:val="20"/>
+        </w:rPr>
+        <w:t>statements, not expressions</w:t>
+      </w:r>
+      <w:r>
+        <w:rPr>
+          <w:rFonts w:ascii="MinionPro-Regular" w:hAnsi="MinionPro-Regular" w:cs="MinionPro-Regular"/>
+          <w:sz w:val="20"/>
+          <w:szCs w:val="20"/>
+        </w:rPr>
+        <w:t xml:space="preserve"> </w:t>
+      </w:r>
+      <w:r>
+        <w:rPr>
+          <w:rFonts w:ascii="MinionPro-Regular" w:hAnsi="MinionPro-Regular" w:cs="MinionPro-Regular"/>
+          <w:b/>
+          <w:bCs/>
+          <w:sz w:val="20"/>
+          <w:szCs w:val="20"/>
+        </w:rPr>
+        <w:t>as they are in most languages in the C family</w:t>
+      </w:r>
+      <w:r>
+        <w:rPr>
+          <w:rFonts w:ascii="MinionPro-Regular" w:hAnsi="MinionPro-Regular" w:cs="MinionPro-Regular"/>
+          <w:sz w:val="20"/>
+          <w:szCs w:val="20"/>
+        </w:rPr>
+        <w:t xml:space="preserve">, so </w:t>
+      </w:r>
+      <w:r>
+        <w:rPr>
+          <w:rFonts w:ascii="Consolas" w:hAnsi="Consolas" w:cs="Consolas"/>
+          <w:b/>
+          <w:bCs/>
+          <w:sz w:val="18"/>
+          <w:szCs w:val="18"/>
+          <w:highlight w:val="yellow"/>
+        </w:rPr>
+        <w:t>j=i++</w:t>
+      </w:r>
+      <w:r>
+        <w:rPr>
+          <w:rFonts w:ascii="Consolas" w:hAnsi="Consolas" w:cs="Consolas"/>
+          <w:b/>
+          <w:bCs/>
+          <w:sz w:val="18"/>
+          <w:szCs w:val="18"/>
+          <w:highlight w:val="yellow"/>
+        </w:rPr>
+        <w:t xml:space="preserve"> </w:t>
+      </w:r>
+      <w:r>
+        <w:rPr>
+          <w:rFonts w:ascii="MinionPro-Regular" w:hAnsi="MinionPro-Regular" w:cs="MinionPro-Regular"/>
+          <w:b/>
+          <w:bCs/>
+          <w:sz w:val="20"/>
+          <w:szCs w:val="20"/>
+          <w:highlight w:val="yellow"/>
+        </w:rPr>
+        <w:t>is illegal,</w:t>
+      </w:r>
+      <w:r>
+        <w:rPr>
+          <w:rFonts w:ascii="MinionPro-Regular" w:hAnsi="MinionPro-Regular" w:cs="MinionPro-Regular"/>
+          <w:b/>
+          <w:bCs/>
+          <w:sz w:val="20"/>
+          <w:szCs w:val="20"/>
+          <w:highlight w:val="yellow"/>
+        </w:rPr>
+        <w:t xml:space="preserve"> </w:t>
+      </w:r>
+      <w:r>
+        <w:rPr>
+          <w:rFonts w:ascii="MinionPro-Regular" w:hAnsi="MinionPro-Regular" w:cs="MinionPro-Regular"/>
+          <w:b/>
+          <w:bCs/>
+          <w:sz w:val="20"/>
+          <w:szCs w:val="20"/>
+          <w:highlight w:val="yellow"/>
+        </w:rPr>
+        <w:t xml:space="preserve">and they are postfix only, so </w:t>
+      </w:r>
+      <w:r>
+        <w:rPr>
+          <w:rFonts w:ascii="Consolas" w:hAnsi="Consolas" w:cs="Consolas"/>
+          <w:b/>
+          <w:bCs/>
+          <w:sz w:val="18"/>
+          <w:szCs w:val="18"/>
+          <w:highlight w:val="yellow"/>
+        </w:rPr>
+        <w:t>--i</w:t>
+      </w:r>
+      <w:r>
+        <w:rPr>
+          <w:rFonts w:ascii="MinionPro-Regular" w:hAnsi="MinionPro-Regular" w:cs="MinionPro-Regular"/>
+          <w:b/>
+          <w:bCs/>
+          <w:sz w:val="20"/>
+          <w:szCs w:val="20"/>
+          <w:highlight w:val="yellow"/>
+        </w:rPr>
+        <w:t xml:space="preserve"> </w:t>
+      </w:r>
+      <w:r>
+        <w:rPr>
+          <w:rFonts w:ascii="MinionPro-Regular" w:hAnsi="MinionPro-Regular" w:cs="MinionPro-Regular"/>
+          <w:b/>
+          <w:bCs/>
+          <w:sz w:val="20"/>
+          <w:szCs w:val="20"/>
+          <w:highlight w:val="yellow"/>
+        </w:rPr>
+        <w:t>is not legal either.</w:t>
+      </w:r>
+    </w:p>
+    <w:p>
+      <w:pPr>
+        <w:pStyle w:val="ListParagraph"/>
+        <w:rPr>
+          <w:rFonts w:ascii="MinionPro-Regular" w:hAnsi="MinionPro-Regular" w:cs="MinionPro-Regular"/>
+          <w:sz w:val="20"/>
+          <w:szCs w:val="20"/>
+        </w:rPr>
+      </w:pPr>
+    </w:p>
+    <w:p>
+      <w:pPr>
+        <w:pStyle w:val="ListParagraph"/>
+        <w:autoSpaceDE w:val="0"/>
+        <w:autoSpaceDN w:val="0"/>
+        <w:adjustRightInd w:val="0"/>
+        <w:spacing w:after="0"/>
+        <w:rPr>
+          <w:rFonts w:ascii="MinionPro-Regular" w:hAnsi="MinionPro-Regular" w:cs="MinionPro-Regular"/>
+          <w:sz w:val="20"/>
+          <w:szCs w:val="20"/>
+        </w:rPr>
+      </w:pPr>
+      <w:r>
+        <w:rPr>
+          <w:rFonts w:ascii="MinionPro-Regular" w:hAnsi="MinionPro-Regular" w:cs="MinionPro-Regular"/>
+          <w:sz w:val="20"/>
+          <w:szCs w:val="20"/>
+        </w:rPr>
+        <w:t xml:space="preserve">Page 6 </w:t>
+      </w:r>
+      <w:r>
+        <w:rPr>
+          <w:rFonts w:ascii="MinionPro-Regular" w:hAnsi="MinionPro-Regular" w:cs="MinionPro-Regular"/>
+          <w:sz w:val="20"/>
+          <w:szCs w:val="20"/>
+        </w:rPr>
+        <w:t xml:space="preserve">The </w:t>
+      </w:r>
+      <w:r>
+        <w:rPr>
+          <w:rFonts w:ascii="Consolas" w:hAnsi="Consolas" w:cs="Consolas"/>
+          <w:sz w:val="18"/>
+          <w:szCs w:val="18"/>
+        </w:rPr>
+        <w:t xml:space="preserve">for </w:t>
+      </w:r>
+      <w:r>
+        <w:rPr>
+          <w:rFonts w:ascii="MinionPro-Regular" w:hAnsi="MinionPro-Regular" w:cs="MinionPro-Regular"/>
+          <w:sz w:val="20"/>
+          <w:szCs w:val="20"/>
+        </w:rPr>
+        <w:t>loop is the only loop</w:t>
+      </w:r>
+      <w:r>
+        <w:rPr>
+          <w:rFonts w:ascii="MinionPro-Regular" w:hAnsi="MinionPro-Regular" w:cs="MinionPro-Regular"/>
+          <w:sz w:val="20"/>
+          <w:szCs w:val="20"/>
+        </w:rPr>
+        <w:t>…</w:t>
+      </w:r>
     </w:p>
     <w:sectPr>
       <w:pgSz w:w="12240" w:h="15840"/>
@@ -4660,7 +5156,7 @@
   <w:abstractNum w:abstractNumId="7" w15:restartNumberingAfterBreak="0">
     <w:nsid w:val="0C8C0FC4"/>
     <w:multiLevelType w:val="hybridMultilevel"/>
-    <w:tmpl w:val="01F8C266"/>
+    <w:tmpl w:val="8A960280"/>
     <w:lvl w:ilvl="0" w:tplc="04090001">
       <w:start w:val="1"/>
       <w:numFmt w:val="bullet"/>

</xml_diff>